<commit_message>
topic 6, small fixes
</commit_message>
<xml_diff>
--- a/РПЗ - 417 охорона праці каб 42 .docx
+++ b/РПЗ - 417 охорона праці каб 42 .docx
@@ -1,6 +1,6 @@
 
 <file path=word/document.xml><?xml version="1.0" encoding="utf-8"?>
-<w:document xmlns:wpc="http://schemas.microsoft.com/office/word/2010/wordprocessingCanvas" xmlns:mc="http://schemas.openxmlformats.org/markup-compatibility/2006" xmlns:o="urn:schemas-microsoft-com:office:office" xmlns:r="http://schemas.openxmlformats.org/officeDocument/2006/relationships" xmlns:m="http://schemas.openxmlformats.org/officeDocument/2006/math" xmlns:v="urn:schemas-microsoft-com:vml" xmlns:wp14="http://schemas.microsoft.com/office/word/2010/wordprocessingDrawing" xmlns:wp="http://schemas.openxmlformats.org/drawingml/2006/wordprocessingDrawing" xmlns:w10="urn:schemas-microsoft-com:office:word" xmlns:w="http://schemas.openxmlformats.org/wordprocessingml/2006/main" xmlns:w14="http://schemas.microsoft.com/office/word/2010/wordml" xmlns:wpg="http://schemas.microsoft.com/office/word/2010/wordprocessingGroup" xmlns:wpi="http://schemas.microsoft.com/office/word/2010/wordprocessingInk" xmlns:wne="http://schemas.microsoft.com/office/word/2006/wordml" xmlns:wps="http://schemas.microsoft.com/office/word/2010/wordprocessingShape" mc:Ignorable="w14 wp14">
+<w:document xmlns:wpc="http://schemas.microsoft.com/office/word/2010/wordprocessingCanvas" xmlns:mc="http://schemas.openxmlformats.org/markup-compatibility/2006" xmlns:o="urn:schemas-microsoft-com:office:office" xmlns:r="http://schemas.openxmlformats.org/officeDocument/2006/relationships" xmlns:m="http://schemas.openxmlformats.org/officeDocument/2006/math" xmlns:v="urn:schemas-microsoft-com:vml" xmlns:wp14="http://schemas.microsoft.com/office/word/2010/wordprocessingDrawing" xmlns:wp="http://schemas.openxmlformats.org/drawingml/2006/wordprocessingDrawing" xmlns:w10="urn:schemas-microsoft-com:office:word" xmlns:w="http://schemas.openxmlformats.org/wordprocessingml/2006/main" xmlns:w14="http://schemas.microsoft.com/office/word/2010/wordml" xmlns:w15="http://schemas.microsoft.com/office/word/2012/wordml" xmlns:wpg="http://schemas.microsoft.com/office/word/2010/wordprocessingGroup" xmlns:wpi="http://schemas.microsoft.com/office/word/2010/wordprocessingInk" xmlns:wne="http://schemas.microsoft.com/office/word/2006/wordml" xmlns:wps="http://schemas.microsoft.com/office/word/2010/wordprocessingShape" mc:Ignorable="w14 w15 wp14">
   <w:body>
     <w:p>
       <w:pPr>
@@ -1208,7 +1208,6 @@
           <w:szCs w:val="28"/>
           <w:lang w:val="uk-UA" w:eastAsia="ru-RU"/>
         </w:rPr>
-        <w:lastRenderedPageBreak/>
         <w:t>Організація робочого місця передбачає:</w:t>
       </w:r>
     </w:p>
@@ -1472,6 +1471,7 @@
           <w:lang w:val="uk-UA" w:eastAsia="ru-RU"/>
         </w:rPr>
       </w:pPr>
+      <w:bookmarkStart w:id="3" w:name="_Hlk73981470"/>
       <w:r>
         <w:rPr>
           <w:rFonts w:ascii="Times New Roman" w:hAnsi="Times New Roman"/>
@@ -1553,6 +1553,8 @@
           <w:lang w:val="uk-UA" w:eastAsia="ru-RU"/>
         </w:rPr>
       </w:pPr>
+      <w:bookmarkStart w:id="4" w:name="_Hlk73982254"/>
+      <w:bookmarkEnd w:id="3"/>
       <w:r>
         <w:rPr>
           <w:rFonts w:ascii="Times New Roman" w:hAnsi="Times New Roman"/>
@@ -1625,6 +1627,8 @@
                 <w:lang w:val="uk-UA" w:eastAsia="ru-RU"/>
               </w:rPr>
             </w:pPr>
+            <w:bookmarkStart w:id="5" w:name="_Hlk73982034"/>
+            <w:bookmarkEnd w:id="4"/>
             <w:r>
               <w:rPr>
                 <w:rFonts w:ascii="Times New Roman" w:hAnsi="Times New Roman"/>
@@ -2552,6 +2556,7 @@
         </w:tc>
       </w:tr>
     </w:tbl>
+    <w:bookmarkEnd w:id="5"/>
     <w:p>
       <w:pPr>
         <w:ind w:left="0" w:firstLine="0"/>
@@ -2564,7 +2569,6 @@
           <w:szCs w:val="28"/>
           <w:lang w:val="uk-UA" w:eastAsia="ru-RU"/>
         </w:rPr>
-        <w:lastRenderedPageBreak/>
         <w:t>Закінчення таблиці 6.2</w:t>
       </w:r>
     </w:p>
@@ -2611,6 +2615,7 @@
                 <w:lang w:val="uk-UA" w:eastAsia="ru-RU"/>
               </w:rPr>
             </w:pPr>
+            <w:bookmarkStart w:id="6" w:name="_Hlk73982106"/>
             <w:r>
               <w:rPr>
                 <w:rFonts w:ascii="Times New Roman" w:hAnsi="Times New Roman"/>
@@ -2638,6 +2643,7 @@
                 <w:lang w:val="uk-UA" w:eastAsia="ru-RU"/>
               </w:rPr>
             </w:pPr>
+            <w:bookmarkStart w:id="7" w:name="_Hlk73982098"/>
             <w:r>
               <w:rPr>
                 <w:rFonts w:ascii="Times New Roman" w:hAnsi="Times New Roman"/>
@@ -2647,6 +2653,7 @@
               </w:rPr>
               <w:t>Клас приміщення з небезпеки поразки електричним струмом</w:t>
             </w:r>
+            <w:bookmarkEnd w:id="7"/>
           </w:p>
         </w:tc>
         <w:tc>
@@ -2700,7 +2707,17 @@
                 <w:szCs w:val="28"/>
                 <w:lang w:val="uk-UA" w:eastAsia="ru-RU"/>
               </w:rPr>
-              <w:t>існує можливість одночасного дотику людини до тих металоконструкцій будівель, що мають з’єднання із землею, з одного боку, і до металевих корпусів електрообладнання – з іншого</w:t>
+              <w:t xml:space="preserve">існує можливість одночасного дотику людини до тих металоконструкцій будівель, що мають з’єднання із землею, з одного боку, і до металевих корпусів електрообладнання – </w:t>
+            </w:r>
+            <w:r>
+              <w:rPr>
+                <w:rFonts w:ascii="Times New Roman" w:hAnsi="Times New Roman"/>
+                <w:sz w:val="28"/>
+                <w:szCs w:val="28"/>
+                <w:lang w:val="uk-UA" w:eastAsia="ru-RU"/>
+              </w:rPr>
+              <w:lastRenderedPageBreak/>
+              <w:t>з іншого</w:t>
             </w:r>
           </w:p>
         </w:tc>
@@ -2728,6 +2745,7 @@
                 <w:szCs w:val="28"/>
                 <w:lang w:val="uk-UA" w:eastAsia="ru-RU"/>
               </w:rPr>
+              <w:lastRenderedPageBreak/>
               <w:t>ПУЭ-87</w:t>
             </w:r>
           </w:p>
@@ -2754,6 +2772,8 @@
                 <w:lang w:val="uk-UA" w:eastAsia="ru-RU"/>
               </w:rPr>
             </w:pPr>
+            <w:bookmarkStart w:id="8" w:name="_Hlk73982126"/>
+            <w:bookmarkEnd w:id="6"/>
             <w:r>
               <w:rPr>
                 <w:rFonts w:ascii="Times New Roman" w:hAnsi="Times New Roman"/>
@@ -2897,6 +2917,8 @@
                 <w:lang w:val="uk-UA" w:eastAsia="ru-RU"/>
               </w:rPr>
             </w:pPr>
+            <w:bookmarkStart w:id="9" w:name="_Hlk73982141"/>
+            <w:bookmarkEnd w:id="8"/>
             <w:r>
               <w:rPr>
                 <w:rFonts w:ascii="Times New Roman" w:hAnsi="Times New Roman"/>
@@ -3040,6 +3062,8 @@
                 <w:lang w:val="uk-UA" w:eastAsia="ru-RU"/>
               </w:rPr>
             </w:pPr>
+            <w:bookmarkStart w:id="10" w:name="_Hlk73982156"/>
+            <w:bookmarkEnd w:id="9"/>
             <w:r>
               <w:rPr>
                 <w:rFonts w:ascii="Times New Roman" w:hAnsi="Times New Roman"/>
@@ -3162,6 +3186,7 @@
           </w:p>
         </w:tc>
       </w:tr>
+      <w:bookmarkEnd w:id="10"/>
     </w:tbl>
     <w:p>
       <w:pPr>
@@ -3186,6 +3211,7 @@
           <w:lang w:val="uk-UA" w:eastAsia="ru-RU"/>
         </w:rPr>
       </w:pPr>
+      <w:bookmarkStart w:id="11" w:name="_Hlk73981846"/>
       <w:r>
         <w:rPr>
           <w:rFonts w:ascii="Times New Roman" w:hAnsi="Times New Roman"/>
@@ -3214,6 +3240,7 @@
         <w:t>Рівні шуму на робочих місцях користувачів ПК не повинні перевищувати значень, встановлених ГОСТ Р50923-96 и СанПіН 2.2.2./2.4.1340-03</w:t>
       </w:r>
     </w:p>
+    <w:bookmarkEnd w:id="11"/>
     <w:p>
       <w:pPr>
         <w:spacing w:after="0" w:line="360" w:lineRule="auto"/>
@@ -3262,6 +3289,7 @@
           <w:lang w:val="uk-UA" w:eastAsia="ru-RU"/>
         </w:rPr>
       </w:pPr>
+      <w:bookmarkStart w:id="12" w:name="_Hlk73982335"/>
       <w:r>
         <w:rPr>
           <w:rFonts w:ascii="Times New Roman" w:hAnsi="Times New Roman"/>
@@ -3338,10 +3366,10 @@
           <w:szCs w:val="28"/>
           <w:lang w:val="uk-UA" w:eastAsia="ru-RU"/>
         </w:rPr>
-        <w:lastRenderedPageBreak/>
         <w:t xml:space="preserve">Оскільки об’єкти проектування і людина у більшості випадків знаходяться у тих самих умовах навколишнього середовища, необхідно забезпечити узгодження параметрів означених умов для людини і об’єкту. </w:t>
       </w:r>
     </w:p>
+    <w:bookmarkEnd w:id="12"/>
     <w:p>
       <w:pPr>
         <w:spacing w:after="0" w:line="360" w:lineRule="auto"/>
@@ -3372,9 +3400,10 @@
           <w:b/>
           <w:sz w:val="28"/>
           <w:szCs w:val="28"/>
-          <w:lang w:val="uk-UA" w:eastAsia="ru-RU"/>
-        </w:rPr>
-      </w:pPr>
+          <w:lang w:val="en-US" w:eastAsia="ru-RU"/>
+        </w:rPr>
+      </w:pPr>
+      <w:bookmarkStart w:id="13" w:name="_Hlk73982384"/>
       <w:r>
         <w:rPr>
           <w:rFonts w:ascii="Times New Roman" w:eastAsia="Times New Roman" w:hAnsi="Times New Roman"/>
@@ -3382,7 +3411,18 @@
           <w:szCs w:val="28"/>
           <w:lang w:val="uk-UA" w:eastAsia="ru-RU"/>
         </w:rPr>
-        <w:t xml:space="preserve">Таблиця 6.2 – Параметри мікроклімату </w:t>
+        <w:lastRenderedPageBreak/>
+        <w:t>Таблиця 6.2 – Параметри мікроклімату</w:t>
+      </w:r>
+      <w:bookmarkEnd w:id="13"/>
+      <w:r>
+        <w:rPr>
+          <w:rFonts w:ascii="Times New Roman" w:eastAsia="Times New Roman" w:hAnsi="Times New Roman"/>
+          <w:sz w:val="28"/>
+          <w:szCs w:val="28"/>
+          <w:lang w:val="uk-UA" w:eastAsia="ru-RU"/>
+        </w:rPr>
+        <w:t xml:space="preserve"> </w:t>
       </w:r>
       <w:r>
         <w:rPr>
@@ -3433,6 +3473,7 @@
                 <w:lang w:val="uk-UA" w:eastAsia="ru-RU"/>
               </w:rPr>
             </w:pPr>
+            <w:bookmarkStart w:id="14" w:name="_Hlk73982367"/>
             <w:r>
               <w:rPr>
                 <w:rFonts w:ascii="Times New Roman" w:eastAsia="Times New Roman" w:hAnsi="Times New Roman"/>
@@ -3626,19 +3667,8 @@
                 <w:szCs w:val="28"/>
                 <w:lang w:val="uk-UA" w:eastAsia="ru-RU"/>
               </w:rPr>
-              <w:t>Швидкість руху повітря, V, м/</w:t>
-            </w:r>
-            <w:proofErr w:type="spellStart"/>
-            <w:r>
-              <w:rPr>
-                <w:rFonts w:ascii="Times New Roman" w:eastAsia="Times New Roman" w:hAnsi="Times New Roman"/>
-                <w:sz w:val="28"/>
-                <w:szCs w:val="28"/>
-                <w:lang w:val="uk-UA" w:eastAsia="ru-RU"/>
-              </w:rPr>
-              <w:t>сек</w:t>
-            </w:r>
-            <w:proofErr w:type="spellEnd"/>
+              <w:t>Швидкість руху повітря, V, м/сек</w:t>
+            </w:r>
           </w:p>
         </w:tc>
       </w:tr>
@@ -3859,6 +3889,7 @@
           </w:p>
         </w:tc>
       </w:tr>
+      <w:bookmarkEnd w:id="14"/>
     </w:tbl>
     <w:p>
       <w:pPr>
@@ -3897,6 +3928,7 @@
           <w:lang w:val="uk-UA" w:eastAsia="ru-RU"/>
         </w:rPr>
       </w:pPr>
+      <w:bookmarkStart w:id="15" w:name="_Hlk73985543"/>
       <w:r>
         <w:rPr>
           <w:rFonts w:ascii="Times New Roman" w:hAnsi="Times New Roman"/>
@@ -4017,6 +4049,7 @@
         <w:t>.</w:t>
       </w:r>
     </w:p>
+    <w:bookmarkEnd w:id="15"/>
     <w:p>
       <w:pPr>
         <w:spacing w:after="0" w:line="360" w:lineRule="auto"/>
@@ -4033,6 +4066,7 @@
       <w:pPr>
         <w:pStyle w:val="a8"/>
       </w:pPr>
+      <w:bookmarkStart w:id="16" w:name="_Hlk73985595"/>
       <w:r>
         <w:rPr>
           <w:szCs w:val="28"/>
@@ -4045,6 +4079,7 @@
         </w:rPr>
         <w:t xml:space="preserve"> </w:t>
       </w:r>
+      <w:bookmarkEnd w:id="16"/>
       <w:r>
         <w:rPr>
           <w:szCs w:val="28"/>
@@ -4129,6 +4164,7 @@
                 <w:lang w:val="uk-UA" w:eastAsia="ru-RU"/>
               </w:rPr>
             </w:pPr>
+            <w:bookmarkStart w:id="17" w:name="_Hlk73985583"/>
             <w:r>
               <w:rPr>
                 <w:rFonts w:ascii="Times New Roman" w:hAnsi="Times New Roman"/>
@@ -4554,6 +4590,7 @@
           </w:p>
         </w:tc>
       </w:tr>
+      <w:bookmarkEnd w:id="17"/>
     </w:tbl>
     <w:p>
       <w:pPr>
@@ -4649,15 +4686,27 @@
           <w:lang w:val="uk-UA" w:eastAsia="ru-RU"/>
         </w:rPr>
       </w:pPr>
-      <w:r>
-        <w:rPr>
-          <w:rFonts w:ascii="Times New Roman" w:hAnsi="Times New Roman"/>
-          <w:sz w:val="28"/>
-          <w:szCs w:val="28"/>
-          <w:lang w:val="uk-UA" w:eastAsia="ru-RU"/>
-        </w:rPr>
-        <w:t>Згідно з ДБН В.2.5-28-2006 (для нових будівель) та СНиП II-4-79 (для старих будівель), для об’єктів, які світяться, відповідно до розміру об’єкту розрізнення та характеристики зорової роботи визначені нормативні характеристики зорової роботи та занесені до таблиці 6.5.</w:t>
-      </w:r>
+      <w:bookmarkStart w:id="18" w:name="_Hlk73985739"/>
+      <w:r>
+        <w:rPr>
+          <w:rFonts w:ascii="Times New Roman" w:hAnsi="Times New Roman"/>
+          <w:sz w:val="28"/>
+          <w:szCs w:val="28"/>
+          <w:lang w:val="uk-UA" w:eastAsia="ru-RU"/>
+        </w:rPr>
+        <w:t xml:space="preserve">Згідно з ДБН В.2.5-28-2006 (для нових будівель) та СНиП II-4-79 (для старих будівель), для об’єктів, які світяться, відповідно до розміру об’єкту </w:t>
+      </w:r>
+      <w:r>
+        <w:rPr>
+          <w:rFonts w:ascii="Times New Roman" w:hAnsi="Times New Roman"/>
+          <w:sz w:val="28"/>
+          <w:szCs w:val="28"/>
+          <w:lang w:val="uk-UA" w:eastAsia="ru-RU"/>
+        </w:rPr>
+        <w:lastRenderedPageBreak/>
+        <w:t>розрізнення та характеристики зорової роботи визначені нормативні характеристики зорової роботи та занесені до таблиці 6.5.</w:t>
+      </w:r>
+      <w:bookmarkEnd w:id="18"/>
     </w:p>
     <w:p>
       <w:pPr>
@@ -4684,6 +4733,7 @@
           <w:lang w:val="uk-UA" w:eastAsia="ru-RU"/>
         </w:rPr>
       </w:pPr>
+      <w:bookmarkStart w:id="19" w:name="_Hlk73986152"/>
       <w:r>
         <w:rPr>
           <w:rFonts w:ascii="Times New Roman" w:hAnsi="Times New Roman"/>
@@ -4694,6 +4744,7 @@
         <w:t>Таблиця 6.5 – Нормативні характеристики зорової роботи</w:t>
       </w:r>
     </w:p>
+    <w:bookmarkEnd w:id="19"/>
     <w:p>
       <w:pPr>
         <w:pStyle w:val="a9"/>
@@ -4837,6 +4888,7 @@
                 <w:lang w:val="uk-UA" w:eastAsia="ru-RU"/>
               </w:rPr>
             </w:pPr>
+            <w:bookmarkStart w:id="20" w:name="_Hlk73985823"/>
             <w:r>
               <w:rPr>
                 <w:rFonts w:ascii="Times New Roman" w:hAnsi="Times New Roman"/>
@@ -5568,6 +5620,7 @@
           </w:p>
         </w:tc>
       </w:tr>
+      <w:bookmarkEnd w:id="20"/>
     </w:tbl>
     <w:p>
       <w:pPr>
@@ -5594,6 +5647,7 @@
           <w:lang w:val="uk-UA" w:eastAsia="ru-RU"/>
         </w:rPr>
       </w:pPr>
+      <w:bookmarkStart w:id="21" w:name="_Hlk73987007"/>
       <w:r>
         <w:rPr>
           <w:rFonts w:ascii="Times New Roman" w:hAnsi="Times New Roman"/>
@@ -5604,6 +5658,7 @@
         <w:t>Для умов м. Харкова, необхідно розрахувати нормативне значення коефіцієнта природної освітленості, згідно з ДБН В.2.5-28-06 за формулою (6.1):</w:t>
       </w:r>
     </w:p>
+    <w:bookmarkEnd w:id="21"/>
     <w:p>
       <w:pPr>
         <w:widowControl w:val="0"/>
@@ -5617,6 +5672,7 @@
         </w:rPr>
       </w:pPr>
     </w:p>
+    <w:bookmarkStart w:id="22" w:name="_Hlk73987030"/>
     <w:p>
       <w:pPr>
         <w:widowControl w:val="0"/>
@@ -5658,12 +5714,13 @@
             <v:path o:extrusionok="f" gradientshapeok="t" o:connecttype="rect"/>
             <o:lock v:ext="edit" aspectratio="t"/>
           </v:shapetype>
-          <v:shape id="_x0000_i1025" type="#_x0000_t75" style="width:67.5pt;height:20.25pt" o:ole="">
-            <v:imagedata r:id="rId6" o:title=""/>
+          <v:shape id="_x0000_i1025" type="#_x0000_t75" style="width:67.35pt;height:20pt" o:ole="">
+            <v:imagedata r:id="rId5" o:title=""/>
           </v:shape>
-          <o:OLEObject Type="Embed" ProgID="Equation.DSMT4" ShapeID="_x0000_i1025" DrawAspect="Content" ObjectID="_1684139978" r:id="rId7"/>
+          <o:OLEObject Type="Embed" ProgID="Equation.DSMT4" ShapeID="_x0000_i1025" DrawAspect="Content" ObjectID="_1684601807" r:id="rId6"/>
         </w:object>
       </w:r>
+      <w:bookmarkEnd w:id="22"/>
       <w:r>
         <w:rPr>
           <w:rFonts w:ascii="Times New Roman" w:hAnsi="Times New Roman"/>
@@ -5754,6 +5811,7 @@
           <w:lang w:val="uk-UA" w:eastAsia="ru-RU"/>
         </w:rPr>
       </w:pPr>
+      <w:bookmarkStart w:id="23" w:name="_Hlk73988093"/>
       <w:r>
         <w:rPr>
           <w:rFonts w:ascii="Times New Roman" w:hAnsi="Times New Roman"/>
@@ -5798,6 +5856,7 @@
         <w:t xml:space="preserve"> – КПО за характеристикою зорової роботи;</w:t>
       </w:r>
     </w:p>
+    <w:bookmarkStart w:id="24" w:name="_Hlk73988107"/>
     <w:p>
       <w:pPr>
         <w:widowControl w:val="0"/>
@@ -5819,12 +5878,13 @@
           <w:lang w:val="uk-UA" w:eastAsia="ru-RU"/>
         </w:rPr>
         <w:object w:dxaOrig="360" w:dyaOrig="360">
-          <v:shape id="_x0000_i1026" type="#_x0000_t75" style="width:18.75pt;height:18.75pt" o:ole="">
-            <v:imagedata r:id="rId8" o:title=""/>
+          <v:shape id="_x0000_i1026" type="#_x0000_t75" style="width:18.65pt;height:18.65pt" o:ole="">
+            <v:imagedata r:id="rId7" o:title=""/>
           </v:shape>
-          <o:OLEObject Type="Embed" ProgID="Equation.DSMT4" ShapeID="_x0000_i1026" DrawAspect="Content" ObjectID="_1684139979" r:id="rId9"/>
+          <o:OLEObject Type="Embed" ProgID="Equation.DSMT4" ShapeID="_x0000_i1026" DrawAspect="Content" ObjectID="_1684601808" r:id="rId8"/>
         </w:object>
       </w:r>
+      <w:bookmarkEnd w:id="24"/>
       <w:r>
         <w:rPr>
           <w:rFonts w:ascii="Times New Roman" w:hAnsi="Times New Roman"/>
@@ -5853,6 +5913,7 @@
         <w:t>0,9</w:t>
       </w:r>
     </w:p>
+    <w:bookmarkEnd w:id="23"/>
     <w:p>
       <w:pPr>
         <w:widowControl w:val="0"/>
@@ -5866,6 +5927,7 @@
         </w:rPr>
       </w:pPr>
     </w:p>
+    <w:bookmarkStart w:id="25" w:name="_Hlk73988131"/>
     <w:p>
       <w:pPr>
         <w:widowControl w:val="0"/>
@@ -5888,12 +5950,13 @@
           <w:lang w:val="uk-UA" w:eastAsia="ru-RU"/>
         </w:rPr>
         <w:object w:dxaOrig="1200" w:dyaOrig="360">
-          <v:shape id="_x0000_i1027" type="#_x0000_t75" style="width:72.75pt;height:21.75pt" o:ole="">
-            <v:imagedata r:id="rId6" o:title=""/>
+          <v:shape id="_x0000_i1027" type="#_x0000_t75" style="width:72.65pt;height:22pt" o:ole="">
+            <v:imagedata r:id="rId5" o:title=""/>
           </v:shape>
-          <o:OLEObject Type="Embed" ProgID="Equation.DSMT4" ShapeID="_x0000_i1027" DrawAspect="Content" ObjectID="_1684139980" r:id="rId10"/>
+          <o:OLEObject Type="Embed" ProgID="Equation.DSMT4" ShapeID="_x0000_i1027" DrawAspect="Content" ObjectID="_1684601809" r:id="rId9"/>
         </w:object>
       </w:r>
+      <w:bookmarkEnd w:id="25"/>
       <w:r>
         <w:rPr>
           <w:rFonts w:ascii="Times New Roman" w:hAnsi="Times New Roman"/>
@@ -5948,6 +6011,7 @@
           <w:lang w:val="uk-UA" w:eastAsia="ru-RU"/>
         </w:rPr>
       </w:pPr>
+      <w:bookmarkStart w:id="26" w:name="_Hlk73988210"/>
       <w:r>
         <w:rPr>
           <w:rFonts w:ascii="Times New Roman" w:hAnsi="Times New Roman"/>
@@ -5999,10 +6063,62 @@
           <w:szCs w:val="28"/>
           <w:lang w:val="uk-UA" w:eastAsia="ru-RU"/>
         </w:rPr>
+        <w:t>Для загального рівномірного освітлення використані світильники серії ПВЛМ-ДР з люмінесцентними лампами типу ЛД-40.</w:t>
+      </w:r>
+    </w:p>
+    <w:p>
+      <w:pPr>
+        <w:widowControl w:val="0"/>
+        <w:spacing w:after="0" w:line="360" w:lineRule="auto"/>
+        <w:ind w:left="0"/>
+        <w:rPr>
+          <w:rFonts w:ascii="Times New Roman" w:hAnsi="Times New Roman"/>
+          <w:sz w:val="28"/>
+          <w:szCs w:val="28"/>
+          <w:lang w:val="uk-UA" w:eastAsia="ru-RU"/>
+        </w:rPr>
+      </w:pPr>
+      <w:r>
+        <w:rPr>
+          <w:rFonts w:ascii="Times New Roman" w:hAnsi="Times New Roman"/>
+          <w:sz w:val="28"/>
+          <w:szCs w:val="28"/>
+          <w:lang w:val="uk-UA" w:eastAsia="ru-RU"/>
+        </w:rPr>
+        <w:t>Згідно з ДБН В.2.5-28-2006 (для нових будівель) та СНиП II-4-79 (для старих</w:t>
+      </w:r>
+      <w:r>
+        <w:rPr>
+          <w:rFonts w:ascii="Times New Roman" w:hAnsi="Times New Roman"/>
+          <w:sz w:val="28"/>
+          <w:szCs w:val="28"/>
+          <w:lang w:val="uk-UA" w:eastAsia="ru-RU"/>
+        </w:rPr>
+        <w:t xml:space="preserve"> </w:t>
+      </w:r>
+      <w:bookmarkStart w:id="27" w:name="_GoBack"/>
+      <w:bookmarkEnd w:id="27"/>
+      <w:r>
+        <w:rPr>
+          <w:rFonts w:ascii="Times New Roman" w:hAnsi="Times New Roman"/>
+          <w:sz w:val="28"/>
+          <w:szCs w:val="28"/>
+          <w:lang w:val="uk-UA" w:eastAsia="ru-RU"/>
+        </w:rPr>
+        <w:t xml:space="preserve">будівель) визначено вимоги до системи освітлення робочого місця </w:t>
+      </w:r>
+      <w:r>
+        <w:rPr>
+          <w:rFonts w:ascii="Times New Roman" w:hAnsi="Times New Roman"/>
+          <w:sz w:val="28"/>
+          <w:szCs w:val="28"/>
+          <w:lang w:val="uk-UA" w:eastAsia="ru-RU"/>
+        </w:rPr>
         <w:lastRenderedPageBreak/>
-        <w:t>Для загального рівномірного освітлення використані світильники серії ПВЛМ-ДР з люмінесцентними лампами типу ЛД-40.</w:t>
-      </w:r>
-    </w:p>
+        <w:t>користувача ПК.</w:t>
+      </w:r>
+    </w:p>
+    <w:bookmarkEnd w:id="26"/>
     <w:p>
       <w:pPr>
         <w:widowControl w:val="0"/>
@@ -6015,14 +6131,25 @@
           <w:lang w:val="uk-UA" w:eastAsia="ru-RU"/>
         </w:rPr>
       </w:pPr>
-      <w:r>
-        <w:rPr>
-          <w:rFonts w:ascii="Times New Roman" w:hAnsi="Times New Roman"/>
-          <w:sz w:val="28"/>
-          <w:szCs w:val="28"/>
-          <w:lang w:val="uk-UA" w:eastAsia="ru-RU"/>
-        </w:rPr>
-        <w:t>Згідно з ДБН В.2.5-28-2006 (для нових будівель) та СНиП II-4-79 (для старихбудівель) визначено вимоги до системи освітлення робочого місця користувача ПК.</w:t>
+    </w:p>
+    <w:p>
+      <w:pPr>
+        <w:ind w:left="0"/>
+        <w:rPr>
+          <w:rFonts w:ascii="Times New Roman" w:hAnsi="Times New Roman"/>
+          <w:b/>
+          <w:sz w:val="28"/>
+          <w:lang w:val="uk-UA" w:eastAsia="ru-RU"/>
+        </w:rPr>
+      </w:pPr>
+      <w:r>
+        <w:rPr>
+          <w:rFonts w:ascii="Times New Roman" w:hAnsi="Times New Roman"/>
+          <w:b/>
+          <w:sz w:val="28"/>
+          <w:lang w:val="uk-UA" w:eastAsia="ru-RU"/>
+        </w:rPr>
+        <w:t>6.2.4 Електробезпека</w:t>
       </w:r>
     </w:p>
     <w:p>
@@ -6037,25 +6164,32 @@
           <w:lang w:val="uk-UA" w:eastAsia="ru-RU"/>
         </w:rPr>
       </w:pPr>
-    </w:p>
-    <w:p>
-      <w:pPr>
-        <w:ind w:left="0"/>
-        <w:rPr>
-          <w:rFonts w:ascii="Times New Roman" w:hAnsi="Times New Roman"/>
-          <w:b/>
-          <w:sz w:val="28"/>
-          <w:lang w:val="uk-UA" w:eastAsia="ru-RU"/>
-        </w:rPr>
-      </w:pPr>
-      <w:r>
-        <w:rPr>
-          <w:rFonts w:ascii="Times New Roman" w:hAnsi="Times New Roman"/>
-          <w:b/>
-          <w:sz w:val="28"/>
-          <w:lang w:val="uk-UA" w:eastAsia="ru-RU"/>
-        </w:rPr>
-        <w:t>6.2.4 Електробезпека</w:t>
+      <w:r>
+        <w:rPr>
+          <w:rFonts w:ascii="Times New Roman" w:hAnsi="Times New Roman"/>
+          <w:sz w:val="28"/>
+          <w:szCs w:val="28"/>
+          <w:lang w:val="uk-UA" w:eastAsia="ru-RU"/>
+        </w:rPr>
+        <w:t>В даному підрозділі було розглянуто питання, які пов’язані з безпекою при роботі на електрообладнанні згідно вимогам ПУЭ, ПБЕ,</w:t>
+      </w:r>
+      <w:r>
+        <w:rPr>
+          <w:rFonts w:ascii="Times New Roman" w:hAnsi="Times New Roman"/>
+          <w:sz w:val="28"/>
+          <w:szCs w:val="28"/>
+          <w:lang w:val="uk-UA" w:eastAsia="ru-RU"/>
+        </w:rPr>
+        <w:t xml:space="preserve">                    </w:t>
+      </w:r>
+      <w:r>
+        <w:rPr>
+          <w:rFonts w:ascii="Times New Roman" w:hAnsi="Times New Roman"/>
+          <w:sz w:val="28"/>
+          <w:szCs w:val="28"/>
+          <w:lang w:val="uk-UA" w:eastAsia="ru-RU"/>
+        </w:rPr>
+        <w:t xml:space="preserve"> ГОСТ 12.2.007.0-75, та ін. нормативно-технічним документам.</w:t>
       </w:r>
     </w:p>
     <w:p>
@@ -6077,25 +6211,7 @@
           <w:szCs w:val="28"/>
           <w:lang w:val="uk-UA" w:eastAsia="ru-RU"/>
         </w:rPr>
-        <w:t>В даному підрозділі було розглянуто питання, які пов’язані з безпекою при роботі на електрообладнанні згідно вимогам ПУЭ, ПБЕ,</w:t>
-      </w:r>
-      <w:r>
-        <w:rPr>
-          <w:rFonts w:ascii="Times New Roman" w:hAnsi="Times New Roman"/>
-          <w:sz w:val="28"/>
-          <w:szCs w:val="28"/>
-          <w:lang w:val="uk-UA" w:eastAsia="ru-RU"/>
-        </w:rPr>
-        <w:t xml:space="preserve">                    </w:t>
-      </w:r>
-      <w:r>
-        <w:rPr>
-          <w:rFonts w:ascii="Times New Roman" w:hAnsi="Times New Roman"/>
-          <w:sz w:val="28"/>
-          <w:szCs w:val="28"/>
-          <w:lang w:val="uk-UA" w:eastAsia="ru-RU"/>
-        </w:rPr>
-        <w:t xml:space="preserve"> ГОСТ 12.2.007.0-75, та ін. нормативно-технічним документам.</w:t>
+        <w:t xml:space="preserve">Визначено вимоги до осіб, які допускаються до роботи на ПК, засоби ті заходи, які забезпечують електробезпеку. </w:t>
       </w:r>
     </w:p>
     <w:p>
@@ -6117,7 +6233,25 @@
           <w:szCs w:val="28"/>
           <w:lang w:val="uk-UA" w:eastAsia="ru-RU"/>
         </w:rPr>
-        <w:t xml:space="preserve">Визначено вимоги до осіб, які допускаються до роботи на ПК, засоби ті заходи, які забезпечують електробезпеку. </w:t>
+        <w:t>Електробезпека забезпечується комплексом конструктивних, схемно-конструктивних та експлуатаційних засобів і заходів захисту. Системи електропостачання, монтаж силового електрообладнання і електричного освітлення відповідають вимога</w:t>
+      </w:r>
+      <w:r>
+        <w:rPr>
+          <w:rFonts w:ascii="Times New Roman" w:hAnsi="Times New Roman"/>
+          <w:sz w:val="28"/>
+          <w:szCs w:val="28"/>
+          <w:lang w:val="uk-UA" w:eastAsia="ru-RU"/>
+        </w:rPr>
+        <w:t xml:space="preserve">м ПУЭ, ПБЕ, ГОСТ 12.2.007.0-75, </w:t>
+      </w:r>
+      <w:r>
+        <w:rPr>
+          <w:rFonts w:ascii="Times New Roman" w:hAnsi="Times New Roman"/>
+          <w:sz w:val="28"/>
+          <w:szCs w:val="28"/>
+          <w:lang w:val="uk-UA" w:eastAsia="ru-RU"/>
+        </w:rPr>
+        <w:t>та ін. нормативно-технічним документам.</w:t>
       </w:r>
     </w:p>
     <w:p>
@@ -6139,25 +6273,25 @@
           <w:szCs w:val="28"/>
           <w:lang w:val="uk-UA" w:eastAsia="ru-RU"/>
         </w:rPr>
-        <w:t>Електробезпека забезпечується комплексом конструктивних, схемно-конструктивних та експлуатаційних засобів і заходів захисту. Системи електропостачання, монтаж силового електрообладнання і електричного освітлення відповідають вимога</w:t>
-      </w:r>
-      <w:r>
-        <w:rPr>
-          <w:rFonts w:ascii="Times New Roman" w:hAnsi="Times New Roman"/>
-          <w:sz w:val="28"/>
-          <w:szCs w:val="28"/>
-          <w:lang w:val="uk-UA" w:eastAsia="ru-RU"/>
-        </w:rPr>
-        <w:t xml:space="preserve">м ПУЭ, ПБЕ, ГОСТ 12.2.007.0-75, </w:t>
-      </w:r>
-      <w:r>
-        <w:rPr>
-          <w:rFonts w:ascii="Times New Roman" w:hAnsi="Times New Roman"/>
-          <w:sz w:val="28"/>
-          <w:szCs w:val="28"/>
-          <w:lang w:val="uk-UA" w:eastAsia="ru-RU"/>
-        </w:rPr>
-        <w:t>та ін. нормативно-технічним документам.</w:t>
+        <w:t xml:space="preserve">Електробезпека забезпечується комплексом конструктивних, схемно-конструктивних й експлуатаційних засобів і </w:t>
+      </w:r>
+      <w:r>
+        <w:rPr>
+          <w:rFonts w:ascii="Times New Roman" w:hAnsi="Times New Roman"/>
+          <w:sz w:val="28"/>
+          <w:szCs w:val="28"/>
+          <w:lang w:val="uk-UA" w:eastAsia="ru-RU"/>
+        </w:rPr>
+        <w:t xml:space="preserve">заходів захисту </w:t>
+      </w:r>
+      <w:r>
+        <w:rPr>
+          <w:rFonts w:ascii="Times New Roman" w:hAnsi="Times New Roman"/>
+          <w:sz w:val="28"/>
+          <w:szCs w:val="28"/>
+          <w:lang w:val="uk-UA" w:eastAsia="ru-RU"/>
+        </w:rPr>
+        <w:t>.</w:t>
       </w:r>
     </w:p>
     <w:p>
@@ -6179,23 +6313,194 @@
           <w:szCs w:val="28"/>
           <w:lang w:val="uk-UA" w:eastAsia="ru-RU"/>
         </w:rPr>
-        <w:t xml:space="preserve">Електробезпека забезпечується комплексом конструктивних, схемно-конструктивних й експлуатаційних засобів і </w:t>
-      </w:r>
-      <w:r>
-        <w:rPr>
-          <w:rFonts w:ascii="Times New Roman" w:hAnsi="Times New Roman"/>
-          <w:sz w:val="28"/>
-          <w:szCs w:val="28"/>
-          <w:lang w:val="uk-UA" w:eastAsia="ru-RU"/>
-        </w:rPr>
-        <w:t xml:space="preserve">заходів захисту </w:t>
-      </w:r>
-      <w:r>
-        <w:rPr>
-          <w:rFonts w:ascii="Times New Roman" w:hAnsi="Times New Roman"/>
-          <w:sz w:val="28"/>
-          <w:szCs w:val="28"/>
-          <w:lang w:val="uk-UA" w:eastAsia="ru-RU"/>
+        <w:t xml:space="preserve">Конструктивні заходи захисту призначені для запобігання дотику людини до струмоведучих частин електроустаткування, для цього апаратура знаходиться в ізолюючому корпусі, а дроти – ізольовані. Корпуси розкривають після відключення від живлення відповідно до вимог ПУЭ-87. Ступінь захисту електроапаратури прийнятий IP-44, де перший знак «4» захист від твердих тіл розміром 1 мм, другий знак «4» – захист від бризок (ГОСТ 14254-96). </w:t>
+      </w:r>
+    </w:p>
+    <w:p>
+      <w:pPr>
+        <w:spacing w:after="0" w:line="360" w:lineRule="auto"/>
+        <w:ind w:left="0"/>
+        <w:rPr>
+          <w:rFonts w:ascii="Times New Roman" w:hAnsi="Times New Roman"/>
+          <w:sz w:val="28"/>
+          <w:szCs w:val="28"/>
+          <w:lang w:val="uk-UA" w:eastAsia="ru-RU"/>
+        </w:rPr>
+      </w:pPr>
+      <w:r>
+        <w:rPr>
+          <w:rFonts w:ascii="Times New Roman" w:hAnsi="Times New Roman"/>
+          <w:sz w:val="28"/>
+          <w:szCs w:val="28"/>
+          <w:lang w:val="uk-UA" w:eastAsia="ru-RU"/>
+        </w:rPr>
+        <w:t xml:space="preserve">Сучасний пристрій, що реагує на диференціальний струм, разом з пристроями захисту від надструму, відноситься до додаткових видів захисту. </w:t>
+      </w:r>
+    </w:p>
+    <w:p>
+      <w:pPr>
+        <w:spacing w:after="0" w:line="360" w:lineRule="auto"/>
+        <w:ind w:left="0"/>
+        <w:rPr>
+          <w:rFonts w:ascii="Times New Roman" w:hAnsi="Times New Roman"/>
+          <w:sz w:val="28"/>
+          <w:szCs w:val="28"/>
+          <w:lang w:val="uk-UA" w:eastAsia="ru-RU"/>
+        </w:rPr>
+      </w:pPr>
+      <w:r>
+        <w:rPr>
+          <w:rFonts w:ascii="Times New Roman" w:hAnsi="Times New Roman"/>
+          <w:color w:val="000000"/>
+          <w:sz w:val="28"/>
+          <w:szCs w:val="28"/>
+          <w:lang w:val="uk-UA" w:eastAsia="ru-RU"/>
+        </w:rPr>
+        <w:t>Пристрій захисного відключення</w:t>
+      </w:r>
+      <w:r>
+        <w:rPr>
+          <w:rFonts w:ascii="Times New Roman" w:hAnsi="Times New Roman"/>
+          <w:sz w:val="28"/>
+          <w:szCs w:val="28"/>
+          <w:lang w:val="uk-UA" w:eastAsia="ru-RU"/>
+        </w:rPr>
+        <w:t xml:space="preserve"> призначений для захисту людини від ураженя електричним струмом при несправностях електроустаткування або при контакті з тими, що знаходяться під напругою частин електроустановки, а також для запобігання спалахам і пожежам, викликаним струмами витоку і замикання на землю, що виникає унаслідок тривалого протікання струмів витоку і струмів короткого замикання, що розвиваються з них. </w:t>
+      </w:r>
+    </w:p>
+    <w:p>
+      <w:pPr>
+        <w:spacing w:after="0" w:line="360" w:lineRule="auto"/>
+        <w:ind w:left="0"/>
+        <w:rPr>
+          <w:rFonts w:ascii="Times New Roman" w:hAnsi="Times New Roman"/>
+          <w:sz w:val="28"/>
+          <w:szCs w:val="28"/>
+          <w:lang w:val="uk-UA" w:eastAsia="ru-RU"/>
+        </w:rPr>
+      </w:pPr>
+      <w:r>
+        <w:rPr>
+          <w:rFonts w:ascii="Times New Roman" w:hAnsi="Times New Roman"/>
+          <w:sz w:val="28"/>
+          <w:szCs w:val="28"/>
+          <w:lang w:val="uk-UA" w:eastAsia="ru-RU"/>
+        </w:rPr>
+        <w:lastRenderedPageBreak/>
+        <w:t xml:space="preserve">При малих струмах замикання, зниженні рівня ізоляції, а також при обриві нульового захисного провідника занулення недостатньо ефективно, тому в цих випадках УЗО є єдиним засобом захисту людини від електричного ураження Ці функції не властиві звичайним автоматичним вимикачам, що реагують лише на перевантаження або коротке замикання. </w:t>
+      </w:r>
+    </w:p>
+    <w:p>
+      <w:pPr>
+        <w:widowControl w:val="0"/>
+        <w:spacing w:after="0" w:line="360" w:lineRule="auto"/>
+        <w:ind w:left="0"/>
+        <w:rPr>
+          <w:rFonts w:ascii="Times New Roman" w:hAnsi="Times New Roman"/>
+          <w:sz w:val="28"/>
+          <w:szCs w:val="28"/>
+          <w:lang w:val="uk-UA" w:eastAsia="ru-RU"/>
+        </w:rPr>
+      </w:pPr>
+      <w:r>
+        <w:rPr>
+          <w:rFonts w:ascii="Times New Roman" w:hAnsi="Times New Roman"/>
+          <w:sz w:val="28"/>
+          <w:szCs w:val="28"/>
+          <w:lang w:val="uk-UA" w:eastAsia="ru-RU"/>
+        </w:rPr>
+        <w:t xml:space="preserve">У основі дії захисного відключення, як електрозахисного засобу, лежить принцип обмеження (за рахунок швидкого відключення) тривалості протікання струму через тіло людини при ненавмисному дотику його до елементів електроустановки, що знаходяться під напругою. </w:t>
+      </w:r>
+    </w:p>
+    <w:p>
+      <w:pPr>
+        <w:widowControl w:val="0"/>
+        <w:spacing w:after="0" w:line="360" w:lineRule="auto"/>
+        <w:ind w:left="0"/>
+        <w:rPr>
+          <w:rFonts w:ascii="Times New Roman" w:hAnsi="Times New Roman"/>
+          <w:sz w:val="28"/>
+          <w:szCs w:val="28"/>
+          <w:lang w:val="uk-UA" w:eastAsia="ru-RU"/>
+        </w:rPr>
+      </w:pPr>
+      <w:r>
+        <w:rPr>
+          <w:rFonts w:ascii="Times New Roman" w:hAnsi="Times New Roman"/>
+          <w:sz w:val="28"/>
+          <w:szCs w:val="28"/>
+          <w:lang w:val="uk-UA" w:eastAsia="ru-RU"/>
+        </w:rPr>
+        <w:t xml:space="preserve">Зі всіх відомих електрозахисних засобів УЗО є єдиним, забезпечуючим захист людини від поразки електричним струмом при прямому дотику до однієї з токоведущих частин. </w:t>
+      </w:r>
+    </w:p>
+    <w:p>
+      <w:pPr>
+        <w:widowControl w:val="0"/>
+        <w:spacing w:after="0" w:line="360" w:lineRule="auto"/>
+        <w:ind w:left="0"/>
+        <w:rPr>
+          <w:rFonts w:ascii="Times New Roman" w:hAnsi="Times New Roman"/>
+          <w:sz w:val="28"/>
+          <w:szCs w:val="28"/>
+          <w:lang w:val="uk-UA" w:eastAsia="ru-RU"/>
+        </w:rPr>
+      </w:pPr>
+      <w:r>
+        <w:rPr>
+          <w:rFonts w:ascii="Times New Roman" w:hAnsi="Times New Roman"/>
+          <w:sz w:val="28"/>
+          <w:szCs w:val="28"/>
+          <w:lang w:val="uk-UA" w:eastAsia="ru-RU"/>
+        </w:rPr>
+        <w:t xml:space="preserve">Особливостями УЗО є висока надійність, простота монтажу і невеликі розміри. Використання таких пристроїв дозволяє досягти високого ступеня захисту. </w:t>
+      </w:r>
+    </w:p>
+    <w:p>
+      <w:pPr>
+        <w:widowControl w:val="0"/>
+        <w:spacing w:after="0" w:line="360" w:lineRule="auto"/>
+        <w:ind w:left="0"/>
+        <w:rPr>
+          <w:rFonts w:ascii="Times New Roman" w:hAnsi="Times New Roman"/>
+          <w:sz w:val="28"/>
+          <w:szCs w:val="28"/>
+          <w:lang w:val="uk-UA" w:eastAsia="ru-RU"/>
+        </w:rPr>
+      </w:pPr>
+      <w:r>
+        <w:rPr>
+          <w:rFonts w:ascii="Times New Roman" w:hAnsi="Times New Roman"/>
+          <w:sz w:val="28"/>
+          <w:szCs w:val="28"/>
+          <w:lang w:val="uk-UA" w:eastAsia="ru-RU"/>
+        </w:rPr>
+        <w:t>Схемно-конструктивні засоби захисту з</w:t>
+      </w:r>
+      <w:r>
+        <w:rPr>
+          <w:rFonts w:ascii="Times New Roman" w:hAnsi="Times New Roman"/>
+          <w:sz w:val="28"/>
+          <w:szCs w:val="28"/>
+          <w:lang w:val="uk-UA" w:eastAsia="uk-UA"/>
+        </w:rPr>
+        <w:t xml:space="preserve">нижують небезпеку дотику людини до не струмоведучих струмопровідних частин електричних пристроїв при випадковому пробої ізоляції й виникненні </w:t>
+      </w:r>
+      <w:r>
+        <w:rPr>
+          <w:rFonts w:ascii="Times New Roman" w:hAnsi="Times New Roman"/>
+          <w:sz w:val="28"/>
+          <w:szCs w:val="28"/>
+          <w:lang w:val="uk-UA" w:eastAsia="uk-UA"/>
+        </w:rPr>
+        <w:t xml:space="preserve">електричного потенціалу на них </w:t>
+      </w:r>
+      <w:r>
+        <w:rPr>
+          <w:rFonts w:ascii="Times New Roman" w:hAnsi="Times New Roman"/>
+          <w:sz w:val="28"/>
+          <w:szCs w:val="28"/>
+          <w:lang w:val="uk-UA" w:eastAsia="uk-UA"/>
         </w:rPr>
         <w:t>.</w:t>
       </w:r>
@@ -6217,288 +6522,77 @@
           <w:rFonts w:ascii="Times New Roman" w:hAnsi="Times New Roman"/>
           <w:sz w:val="28"/>
           <w:szCs w:val="28"/>
-          <w:lang w:val="uk-UA" w:eastAsia="ru-RU"/>
-        </w:rPr>
-        <w:t xml:space="preserve">Конструктивні заходи захисту призначені для запобігання дотику людини до струмоведучих частин електроустаткування, для цього апаратура знаходиться в ізолюючому корпусі, а дроти – ізольовані. Корпуси розкривають після відключення від живлення відповідно до вимог ПУЭ-87. Ступінь захисту електроапаратури прийнятий IP-44, де перший знак «4» захист від твердих тіл розміром 1 мм, другий знак «4» – захист від бризок (ГОСТ 14254-96). </w:t>
-      </w:r>
-    </w:p>
-    <w:p>
-      <w:pPr>
-        <w:spacing w:after="0" w:line="360" w:lineRule="auto"/>
-        <w:ind w:left="0"/>
-        <w:rPr>
-          <w:rFonts w:ascii="Times New Roman" w:hAnsi="Times New Roman"/>
-          <w:sz w:val="28"/>
-          <w:szCs w:val="28"/>
-          <w:lang w:val="uk-UA" w:eastAsia="ru-RU"/>
-        </w:rPr>
-      </w:pPr>
-      <w:r>
-        <w:rPr>
-          <w:rFonts w:ascii="Times New Roman" w:hAnsi="Times New Roman"/>
-          <w:sz w:val="28"/>
-          <w:szCs w:val="28"/>
-          <w:lang w:val="uk-UA" w:eastAsia="ru-RU"/>
-        </w:rPr>
-        <w:t xml:space="preserve">Сучасний пристрій, що реагує на диференціальний струм, разом з пристроями захисту від надструму, відноситься до додаткових видів захисту. </w:t>
-      </w:r>
-    </w:p>
-    <w:p>
-      <w:pPr>
-        <w:spacing w:after="0" w:line="360" w:lineRule="auto"/>
-        <w:ind w:left="0"/>
-        <w:rPr>
-          <w:rFonts w:ascii="Times New Roman" w:hAnsi="Times New Roman"/>
-          <w:sz w:val="28"/>
-          <w:szCs w:val="28"/>
-          <w:lang w:val="uk-UA" w:eastAsia="ru-RU"/>
-        </w:rPr>
-      </w:pPr>
-      <w:r>
-        <w:rPr>
-          <w:rFonts w:ascii="Times New Roman" w:hAnsi="Times New Roman"/>
-          <w:color w:val="000000"/>
-          <w:sz w:val="28"/>
-          <w:szCs w:val="28"/>
-          <w:lang w:val="uk-UA" w:eastAsia="ru-RU"/>
-        </w:rPr>
-        <w:t>Пристрій захисного відключення</w:t>
-      </w:r>
-      <w:r>
-        <w:rPr>
-          <w:rFonts w:ascii="Times New Roman" w:hAnsi="Times New Roman"/>
-          <w:sz w:val="28"/>
-          <w:szCs w:val="28"/>
-          <w:lang w:val="uk-UA" w:eastAsia="ru-RU"/>
-        </w:rPr>
-        <w:t xml:space="preserve"> призначений для захисту людини від ураженя електричним струмом при несправностях електроустаткування або </w:t>
-      </w:r>
-      <w:r>
-        <w:rPr>
-          <w:rFonts w:ascii="Times New Roman" w:hAnsi="Times New Roman"/>
-          <w:sz w:val="28"/>
-          <w:szCs w:val="28"/>
-          <w:lang w:val="uk-UA" w:eastAsia="ru-RU"/>
+          <w:lang w:val="uk-UA" w:eastAsia="uk-UA"/>
+        </w:rPr>
+        <w:t xml:space="preserve">Живлення установки здійснюється від однофазної трипровідної мережі з заземленою нейтраллю напругою 220 В та частотою 50 Гц. Приміщення лабораторії є приміщенням з підвищеною небезпекою ураження електричним струмом, то згідно з ГОСТ 12.1.030-81 з метою захисту від ураження електричним струмом використовуємо занулення. Відповідно до </w:t>
+      </w:r>
+      <w:r>
+        <w:rPr>
+          <w:rFonts w:ascii="Times New Roman" w:hAnsi="Times New Roman"/>
+          <w:sz w:val="28"/>
+          <w:szCs w:val="28"/>
+          <w:lang w:val="uk-UA" w:eastAsia="uk-UA"/>
+        </w:rPr>
+        <w:t xml:space="preserve">                      </w:t>
+      </w:r>
+      <w:r>
+        <w:rPr>
+          <w:rFonts w:ascii="Times New Roman" w:hAnsi="Times New Roman"/>
+          <w:sz w:val="28"/>
+          <w:szCs w:val="28"/>
+          <w:lang w:val="uk-UA" w:eastAsia="uk-UA"/>
+        </w:rPr>
+        <w:t>ГОСТ 12.2.007.0-75 це відповідає класу 1 за способом захисту від ураження електричним струмом</w:t>
+      </w:r>
+      <w:r>
+        <w:rPr>
+          <w:rFonts w:ascii="Times New Roman" w:hAnsi="Times New Roman"/>
+          <w:sz w:val="28"/>
+          <w:szCs w:val="28"/>
+          <w:lang w:val="uk-UA" w:eastAsia="uk-UA"/>
+        </w:rPr>
+        <w:t xml:space="preserve"> </w:t>
+      </w:r>
+      <w:r>
+        <w:rPr>
+          <w:rFonts w:ascii="Times New Roman" w:hAnsi="Times New Roman"/>
+          <w:sz w:val="28"/>
+          <w:szCs w:val="28"/>
+          <w:lang w:val="uk-UA" w:eastAsia="uk-UA"/>
+        </w:rPr>
+        <w:t>.</w:t>
+      </w:r>
+    </w:p>
+    <w:p>
+      <w:pPr>
+        <w:widowControl w:val="0"/>
+        <w:spacing w:after="0" w:line="360" w:lineRule="auto"/>
+        <w:ind w:left="0"/>
+        <w:rPr>
+          <w:rFonts w:ascii="Times New Roman" w:hAnsi="Times New Roman"/>
+          <w:sz w:val="28"/>
+          <w:szCs w:val="28"/>
+          <w:lang w:val="uk-UA" w:eastAsia="ru-RU"/>
+        </w:rPr>
+      </w:pPr>
+      <w:r>
+        <w:rPr>
+          <w:rFonts w:ascii="Times New Roman" w:hAnsi="Times New Roman"/>
+          <w:sz w:val="28"/>
+          <w:szCs w:val="28"/>
+          <w:lang w:val="uk-UA" w:eastAsia="uk-UA"/>
+        </w:rPr>
+        <w:t xml:space="preserve">Занулення – навмисне електричне з'єднання металевих не струмопровідних частин електроустаткування, яке може опинитися під напругою, з глухо заземленою нейтральною точкою обмотки джерела струму в трифазних мережах, з глухо заземленим виводом обмотки джерела струму в </w:t>
+      </w:r>
+      <w:r>
+        <w:rPr>
+          <w:rFonts w:ascii="Times New Roman" w:hAnsi="Times New Roman"/>
+          <w:sz w:val="28"/>
+          <w:szCs w:val="28"/>
+          <w:lang w:val="uk-UA" w:eastAsia="uk-UA"/>
         </w:rPr>
         <w:lastRenderedPageBreak/>
-        <w:t xml:space="preserve">при контакті з тими, що знаходяться під напругою частин електроустановки, а також для запобігання спалахам і пожежам, викликаним струмами витоку і замикання на землю, що виникає унаслідок тривалого протікання струмів витоку і струмів короткого замикання, що розвиваються з них. </w:t>
-      </w:r>
-    </w:p>
-    <w:p>
-      <w:pPr>
-        <w:spacing w:after="0" w:line="360" w:lineRule="auto"/>
-        <w:ind w:left="0"/>
-        <w:rPr>
-          <w:rFonts w:ascii="Times New Roman" w:hAnsi="Times New Roman"/>
-          <w:sz w:val="28"/>
-          <w:szCs w:val="28"/>
-          <w:lang w:val="uk-UA" w:eastAsia="ru-RU"/>
-        </w:rPr>
-      </w:pPr>
-      <w:r>
-        <w:rPr>
-          <w:rFonts w:ascii="Times New Roman" w:hAnsi="Times New Roman"/>
-          <w:sz w:val="28"/>
-          <w:szCs w:val="28"/>
-          <w:lang w:val="uk-UA" w:eastAsia="ru-RU"/>
-        </w:rPr>
-        <w:t xml:space="preserve">При малих струмах замикання, зниженні рівня ізоляції, а також при обриві нульового захисного провідника занулення недостатньо ефективно, тому в цих випадках УЗО є єдиним засобом захисту людини від електричного ураження Ці функції не властиві звичайним автоматичним вимикачам, що реагують лише на перевантаження або коротке замикання. </w:t>
-      </w:r>
-    </w:p>
-    <w:p>
-      <w:pPr>
-        <w:widowControl w:val="0"/>
-        <w:spacing w:after="0" w:line="360" w:lineRule="auto"/>
-        <w:ind w:left="0"/>
-        <w:rPr>
-          <w:rFonts w:ascii="Times New Roman" w:hAnsi="Times New Roman"/>
-          <w:sz w:val="28"/>
-          <w:szCs w:val="28"/>
-          <w:lang w:val="uk-UA" w:eastAsia="ru-RU"/>
-        </w:rPr>
-      </w:pPr>
-      <w:r>
-        <w:rPr>
-          <w:rFonts w:ascii="Times New Roman" w:hAnsi="Times New Roman"/>
-          <w:sz w:val="28"/>
-          <w:szCs w:val="28"/>
-          <w:lang w:val="uk-UA" w:eastAsia="ru-RU"/>
-        </w:rPr>
-        <w:t xml:space="preserve">У основі дії захисного відключення, як електрозахисного засобу, лежить принцип обмеження (за рахунок швидкого відключення) тривалості протікання струму через тіло людини при ненавмисному дотику його до елементів електроустановки, що знаходяться під напругою. </w:t>
-      </w:r>
-    </w:p>
-    <w:p>
-      <w:pPr>
-        <w:widowControl w:val="0"/>
-        <w:spacing w:after="0" w:line="360" w:lineRule="auto"/>
-        <w:ind w:left="0"/>
-        <w:rPr>
-          <w:rFonts w:ascii="Times New Roman" w:hAnsi="Times New Roman"/>
-          <w:sz w:val="28"/>
-          <w:szCs w:val="28"/>
-          <w:lang w:val="uk-UA" w:eastAsia="ru-RU"/>
-        </w:rPr>
-      </w:pPr>
-      <w:r>
-        <w:rPr>
-          <w:rFonts w:ascii="Times New Roman" w:hAnsi="Times New Roman"/>
-          <w:sz w:val="28"/>
-          <w:szCs w:val="28"/>
-          <w:lang w:val="uk-UA" w:eastAsia="ru-RU"/>
-        </w:rPr>
-        <w:t xml:space="preserve">Зі всіх відомих електрозахисних засобів УЗО є єдиним, забезпечуючим захист людини від поразки електричним струмом при прямому дотику до однієї з токоведущих частин. </w:t>
-      </w:r>
-    </w:p>
-    <w:p>
-      <w:pPr>
-        <w:widowControl w:val="0"/>
-        <w:spacing w:after="0" w:line="360" w:lineRule="auto"/>
-        <w:ind w:left="0"/>
-        <w:rPr>
-          <w:rFonts w:ascii="Times New Roman" w:hAnsi="Times New Roman"/>
-          <w:sz w:val="28"/>
-          <w:szCs w:val="28"/>
-          <w:lang w:val="uk-UA" w:eastAsia="ru-RU"/>
-        </w:rPr>
-      </w:pPr>
-      <w:r>
-        <w:rPr>
-          <w:rFonts w:ascii="Times New Roman" w:hAnsi="Times New Roman"/>
-          <w:sz w:val="28"/>
-          <w:szCs w:val="28"/>
-          <w:lang w:val="uk-UA" w:eastAsia="ru-RU"/>
-        </w:rPr>
-        <w:t xml:space="preserve">Особливостями УЗО є висока надійність, простота монтажу і невеликі розміри. Використання таких пристроїв дозволяє досягти високого ступеня захисту. </w:t>
-      </w:r>
-    </w:p>
-    <w:p>
-      <w:pPr>
-        <w:widowControl w:val="0"/>
-        <w:spacing w:after="0" w:line="360" w:lineRule="auto"/>
-        <w:ind w:left="0"/>
-        <w:rPr>
-          <w:rFonts w:ascii="Times New Roman" w:hAnsi="Times New Roman"/>
-          <w:sz w:val="28"/>
-          <w:szCs w:val="28"/>
-          <w:lang w:val="uk-UA" w:eastAsia="ru-RU"/>
-        </w:rPr>
-      </w:pPr>
-      <w:r>
-        <w:rPr>
-          <w:rFonts w:ascii="Times New Roman" w:hAnsi="Times New Roman"/>
-          <w:sz w:val="28"/>
-          <w:szCs w:val="28"/>
-          <w:lang w:val="uk-UA" w:eastAsia="ru-RU"/>
-        </w:rPr>
-        <w:t>Схемно-конструктивні засоби захисту з</w:t>
-      </w:r>
-      <w:r>
-        <w:rPr>
-          <w:rFonts w:ascii="Times New Roman" w:hAnsi="Times New Roman"/>
-          <w:sz w:val="28"/>
-          <w:szCs w:val="28"/>
-          <w:lang w:val="uk-UA" w:eastAsia="uk-UA"/>
-        </w:rPr>
-        <w:t xml:space="preserve">нижують небезпеку дотику людини до не струмоведучих струмопровідних частин електричних пристроїв при випадковому пробої ізоляції й виникненні </w:t>
-      </w:r>
-      <w:r>
-        <w:rPr>
-          <w:rFonts w:ascii="Times New Roman" w:hAnsi="Times New Roman"/>
-          <w:sz w:val="28"/>
-          <w:szCs w:val="28"/>
-          <w:lang w:val="uk-UA" w:eastAsia="uk-UA"/>
-        </w:rPr>
-        <w:t xml:space="preserve">електричного потенціалу на них </w:t>
-      </w:r>
-      <w:r>
-        <w:rPr>
-          <w:rFonts w:ascii="Times New Roman" w:hAnsi="Times New Roman"/>
-          <w:sz w:val="28"/>
-          <w:szCs w:val="28"/>
-          <w:lang w:val="uk-UA" w:eastAsia="uk-UA"/>
-        </w:rPr>
-        <w:t>.</w:t>
-      </w:r>
-    </w:p>
-    <w:p>
-      <w:pPr>
-        <w:widowControl w:val="0"/>
-        <w:spacing w:after="0" w:line="360" w:lineRule="auto"/>
-        <w:ind w:left="0"/>
-        <w:rPr>
-          <w:rFonts w:ascii="Times New Roman" w:hAnsi="Times New Roman"/>
-          <w:sz w:val="28"/>
-          <w:szCs w:val="28"/>
-          <w:lang w:val="uk-UA" w:eastAsia="ru-RU"/>
-        </w:rPr>
-      </w:pPr>
-      <w:r>
-        <w:rPr>
-          <w:rFonts w:ascii="Times New Roman" w:hAnsi="Times New Roman"/>
-          <w:sz w:val="28"/>
-          <w:szCs w:val="28"/>
-          <w:lang w:val="uk-UA" w:eastAsia="uk-UA"/>
-        </w:rPr>
-        <w:t xml:space="preserve">Живлення установки здійснюється від однофазної трипровідної мережі з заземленою нейтраллю напругою 220 В та частотою 50 Гц. Приміщення лабораторії є приміщенням з підвищеною небезпекою ураження електричним струмом, то згідно з ГОСТ 12.1.030-81 з метою захисту від ураження електричним струмом використовуємо занулення. Відповідно до </w:t>
-      </w:r>
-      <w:r>
-        <w:rPr>
-          <w:rFonts w:ascii="Times New Roman" w:hAnsi="Times New Roman"/>
-          <w:sz w:val="28"/>
-          <w:szCs w:val="28"/>
-          <w:lang w:val="uk-UA" w:eastAsia="uk-UA"/>
-        </w:rPr>
-        <w:t xml:space="preserve">                      </w:t>
-      </w:r>
-      <w:r>
-        <w:rPr>
-          <w:rFonts w:ascii="Times New Roman" w:hAnsi="Times New Roman"/>
-          <w:sz w:val="28"/>
-          <w:szCs w:val="28"/>
-          <w:lang w:val="uk-UA" w:eastAsia="uk-UA"/>
-        </w:rPr>
-        <w:t>ГОСТ 12.2.007.0-75 це відповідає класу 1 за способом захисту від ураження електричним струмом</w:t>
-      </w:r>
-      <w:r>
-        <w:rPr>
-          <w:rFonts w:ascii="Times New Roman" w:hAnsi="Times New Roman"/>
-          <w:sz w:val="28"/>
-          <w:szCs w:val="28"/>
-          <w:lang w:val="uk-UA" w:eastAsia="uk-UA"/>
-        </w:rPr>
-        <w:t xml:space="preserve"> </w:t>
-      </w:r>
-      <w:r>
-        <w:rPr>
-          <w:rFonts w:ascii="Times New Roman" w:hAnsi="Times New Roman"/>
-          <w:sz w:val="28"/>
-          <w:szCs w:val="28"/>
-          <w:lang w:val="uk-UA" w:eastAsia="uk-UA"/>
-        </w:rPr>
-        <w:t>.</w:t>
-      </w:r>
-    </w:p>
-    <w:p>
-      <w:pPr>
-        <w:widowControl w:val="0"/>
-        <w:spacing w:after="0" w:line="360" w:lineRule="auto"/>
-        <w:ind w:left="0"/>
-        <w:rPr>
-          <w:rFonts w:ascii="Times New Roman" w:hAnsi="Times New Roman"/>
-          <w:sz w:val="28"/>
-          <w:szCs w:val="28"/>
-          <w:lang w:val="uk-UA" w:eastAsia="ru-RU"/>
-        </w:rPr>
-      </w:pPr>
-      <w:r>
-        <w:rPr>
-          <w:rFonts w:ascii="Times New Roman" w:hAnsi="Times New Roman"/>
-          <w:sz w:val="28"/>
-          <w:szCs w:val="28"/>
-          <w:lang w:val="uk-UA" w:eastAsia="uk-UA"/>
-        </w:rPr>
-        <w:lastRenderedPageBreak/>
-        <w:t>Занулення – навмисне електричне з'єднання металевих не струмопровідних частин електроустаткування, яке може опинитися під напругою, з глухо заземленою нейтральною точкою обмотки джерела струму в трифазних мережах, з глухо заземленим виводом обмотки джерела струму в однофазних мережах та з глухо заземленою середньою точкою обмотки джерела енергії в мережах постійного струму.</w:t>
+        <w:t>однофазних мережах та з глухо заземленою середньою точкою обмотки джерела енергії в мережах постійного струму.</w:t>
       </w:r>
     </w:p>
     <w:p>
@@ -6828,15 +6922,14 @@
           <w:lang w:val="uk-UA"/>
         </w:rPr>
       </w:pPr>
-      <w:bookmarkStart w:id="3" w:name="_Toc422077751"/>
+      <w:bookmarkStart w:id="28" w:name="_Toc422077751"/>
       <w:r>
         <w:rPr>
           <w:lang w:val="uk-UA"/>
         </w:rPr>
-        <w:lastRenderedPageBreak/>
         <w:t>6.3 Пожежна безпека</w:t>
       </w:r>
-      <w:bookmarkEnd w:id="3"/>
+      <w:bookmarkEnd w:id="28"/>
     </w:p>
     <w:p>
       <w:pPr>
@@ -6945,6 +7038,7 @@
           <w:szCs w:val="28"/>
           <w:lang w:val="uk-UA" w:eastAsia="ru-RU"/>
         </w:rPr>
+        <w:lastRenderedPageBreak/>
         <w:t>- перегрів апаратури і електромережі;</w:t>
       </w:r>
     </w:p>
@@ -7271,30 +7365,39 @@
           <w:szCs w:val="28"/>
           <w:lang w:val="uk-UA" w:eastAsia="ru-RU"/>
         </w:rPr>
+        <w:t>- приміщення лабораторії оснащене вуглекислотними вогнегасниками ОУ-2 із розрахунку 2 вогнегасники на кожні 20 м площі;</w:t>
+      </w:r>
+    </w:p>
+    <w:p>
+      <w:pPr>
+        <w:widowControl w:val="0"/>
+        <w:spacing w:after="0" w:line="360" w:lineRule="auto"/>
+        <w:ind w:left="0"/>
+        <w:rPr>
+          <w:rFonts w:ascii="Times New Roman" w:hAnsi="Times New Roman"/>
+          <w:sz w:val="28"/>
+          <w:szCs w:val="28"/>
+          <w:lang w:val="uk-UA" w:eastAsia="ru-RU"/>
+        </w:rPr>
+      </w:pPr>
+      <w:r>
+        <w:rPr>
+          <w:rFonts w:ascii="Times New Roman" w:hAnsi="Times New Roman"/>
+          <w:sz w:val="28"/>
+          <w:szCs w:val="28"/>
+          <w:lang w:val="uk-UA" w:eastAsia="ru-RU"/>
+        </w:rPr>
+        <w:t xml:space="preserve">- ступінь вогнестійкості будівельних конструкції II вибрано з урахуванням категорії приміщення з пожежної небезпеки В і поверховості </w:t>
+      </w:r>
+      <w:r>
+        <w:rPr>
+          <w:rFonts w:ascii="Times New Roman" w:hAnsi="Times New Roman"/>
+          <w:sz w:val="28"/>
+          <w:szCs w:val="28"/>
+          <w:lang w:val="uk-UA" w:eastAsia="ru-RU"/>
+        </w:rPr>
         <w:lastRenderedPageBreak/>
-        <w:t>- приміщення лабораторії оснащене вуглекислотними вогнегасниками ОУ-2 із розрахунку 2 вогнегасники на кожні 20 м площі;</w:t>
-      </w:r>
-    </w:p>
-    <w:p>
-      <w:pPr>
-        <w:widowControl w:val="0"/>
-        <w:spacing w:after="0" w:line="360" w:lineRule="auto"/>
-        <w:ind w:left="0"/>
-        <w:rPr>
-          <w:rFonts w:ascii="Times New Roman" w:hAnsi="Times New Roman"/>
-          <w:sz w:val="28"/>
-          <w:szCs w:val="28"/>
-          <w:lang w:val="uk-UA" w:eastAsia="ru-RU"/>
-        </w:rPr>
-      </w:pPr>
-      <w:r>
-        <w:rPr>
-          <w:rFonts w:ascii="Times New Roman" w:hAnsi="Times New Roman"/>
-          <w:sz w:val="28"/>
-          <w:szCs w:val="28"/>
-          <w:lang w:val="uk-UA" w:eastAsia="ru-RU"/>
-        </w:rPr>
-        <w:t>- ступінь вогнестійкості будівельних конструкції II вибрано з урахуванням категорії приміщення з пожежної небезпеки В і поверховості будівлі – семиповерхове;</w:t>
+        <w:t>будівлі – семиповерхове;</w:t>
       </w:r>
     </w:p>
     <w:p>
@@ -7432,8 +7535,6 @@
           <w:lang w:val="uk-UA" w:eastAsia="ru-RU"/>
         </w:rPr>
       </w:pPr>
-      <w:bookmarkStart w:id="4" w:name="_GoBack"/>
-      <w:bookmarkEnd w:id="4"/>
     </w:p>
     <w:p>
       <w:pPr>
@@ -7442,14 +7543,14 @@
           <w:lang w:val="uk-UA"/>
         </w:rPr>
       </w:pPr>
-      <w:bookmarkStart w:id="5" w:name="_Toc422077752"/>
+      <w:bookmarkStart w:id="29" w:name="_Toc422077752"/>
       <w:r>
         <w:rPr>
           <w:lang w:val="uk-UA"/>
         </w:rPr>
         <w:t>6.4 Охорона навколишнього середовища</w:t>
       </w:r>
-      <w:bookmarkEnd w:id="5"/>
+      <w:bookmarkEnd w:id="29"/>
     </w:p>
     <w:p>
       <w:pPr>
@@ -7478,95 +7579,24 @@
         <w:spacing w:after="0" w:line="360" w:lineRule="auto"/>
         <w:ind w:left="0"/>
         <w:rPr>
+          <w:lang w:val="uk-UA"/>
+        </w:rPr>
+      </w:pPr>
+      <w:r>
+        <w:rPr>
           <w:rFonts w:ascii="Times New Roman" w:eastAsia="Times New Roman" w:hAnsi="Times New Roman"/>
           <w:sz w:val="28"/>
           <w:szCs w:val="28"/>
           <w:lang w:val="uk-UA" w:eastAsia="ru-RU"/>
         </w:rPr>
-      </w:pPr>
-      <w:r>
-        <w:rPr>
-          <w:rFonts w:ascii="Times New Roman" w:eastAsia="Times New Roman" w:hAnsi="Times New Roman"/>
-          <w:sz w:val="28"/>
-          <w:szCs w:val="28"/>
-          <w:lang w:val="uk-UA" w:eastAsia="ru-RU"/>
-        </w:rPr>
-        <w:t xml:space="preserve">Згідно Закону України «Про  охорону навколишнього  природного середовища», завданням законодавства про охорону навколишнього природного середовища (ОНПС) є регулювання відносин в області охорони, використання і відтворення природних ресурсів, забезпечення екологічної безпеки, попередження і ліквідації негативної дії господарської і іншої діяльності на навколишнє природне середовище (НПС). Основними принципами ОНПС є: попереджуючий характер заходів щодо ОНПС, гарантування екологічно безпечного середовища для життя і здоров'я людей </w:t>
-      </w:r>
-      <w:r>
-        <w:rPr>
-          <w:rFonts w:ascii="Times New Roman" w:eastAsia="Times New Roman" w:hAnsi="Times New Roman"/>
-          <w:sz w:val="28"/>
-          <w:szCs w:val="28"/>
-          <w:lang w:val="uk-UA" w:eastAsia="ru-RU"/>
-        </w:rPr>
-        <w:lastRenderedPageBreak/>
-        <w:t>та збереження просторової і видової різноманітності і цілісності природних об'єктів і комплексів.</w:t>
-      </w:r>
-    </w:p>
-    <w:p>
-      <w:pPr>
-        <w:spacing w:after="0" w:line="360" w:lineRule="auto"/>
-        <w:ind w:left="0"/>
-        <w:rPr>
-          <w:rFonts w:ascii="Times New Roman" w:hAnsi="Times New Roman"/>
-          <w:sz w:val="28"/>
-          <w:szCs w:val="28"/>
+        <w:t>Згідно Закону України «Про  охорону навколишнього  природного середовища», завданням законодавства про охорону навколишнього природного середовища (ОНПС) є регулювання відносин в області охорони, використання і відтворення природних ресурсів, забезпечення екологічної безпеки, попередження і ліквідації негативної дії господарської і іншої діяльності на навколишнє природне середовище (НПС). Основними принципами ОНПС є: попереджуючий характер заходів щодо ОНПС, гарантування екологічно безпечного середовища для життя і здоров'я людей та збереження просторової і видової різноманітності і цілісності природних об'єктів і комплексів.</w:t>
+      </w:r>
+      <w:r>
+        <w:rPr>
           <w:lang w:val="uk-UA"/>
         </w:rPr>
-      </w:pPr>
-    </w:p>
-    <w:p>
-      <w:pPr>
-        <w:spacing w:after="0" w:line="360" w:lineRule="auto"/>
-        <w:ind w:left="0"/>
-        <w:rPr>
-          <w:rFonts w:ascii="Times New Roman" w:hAnsi="Times New Roman"/>
-          <w:b/>
-          <w:sz w:val="28"/>
-          <w:szCs w:val="28"/>
-          <w:lang w:val="uk-UA"/>
-        </w:rPr>
-      </w:pPr>
-    </w:p>
-    <w:p>
-      <w:pPr>
-        <w:spacing w:after="0" w:line="360" w:lineRule="auto"/>
-        <w:ind w:left="0"/>
-        <w:rPr>
-          <w:rFonts w:ascii="Times New Roman" w:hAnsi="Times New Roman"/>
-          <w:sz w:val="28"/>
-          <w:szCs w:val="28"/>
-          <w:lang w:val="uk-UA"/>
-        </w:rPr>
-      </w:pPr>
-    </w:p>
-    <w:p>
-      <w:pPr>
-        <w:pStyle w:val="1"/>
-      </w:pPr>
-      <w:r>
-        <w:rPr>
-          <w:lang w:val="uk-UA"/>
-        </w:rPr>
-        <w:br w:type="page"/>
-      </w:r>
-      <w:r>
-        <w:lastRenderedPageBreak/>
         <w:t xml:space="preserve"> </w:t>
       </w:r>
-    </w:p>
-    <w:p>
-      <w:pPr>
-        <w:tabs>
-          <w:tab w:val="left" w:pos="1134"/>
-        </w:tabs>
-        <w:spacing w:after="0" w:line="360" w:lineRule="auto"/>
-        <w:ind w:left="709" w:firstLine="0"/>
-        <w:rPr>
-          <w:lang w:val="uk-UA"/>
-        </w:rPr>
-      </w:pPr>
     </w:p>
     <w:sectPr>
       <w:pgSz w:w="11906" w:h="16838"/>
@@ -7579,8 +7609,8 @@
 </file>
 
 <file path=word/numbering.xml><?xml version="1.0" encoding="utf-8"?>
-<w:numbering xmlns:wpc="http://schemas.microsoft.com/office/word/2010/wordprocessingCanvas" xmlns:mc="http://schemas.openxmlformats.org/markup-compatibility/2006" xmlns:o="urn:schemas-microsoft-com:office:office" xmlns:r="http://schemas.openxmlformats.org/officeDocument/2006/relationships" xmlns:m="http://schemas.openxmlformats.org/officeDocument/2006/math" xmlns:v="urn:schemas-microsoft-com:vml" xmlns:wp14="http://schemas.microsoft.com/office/word/2010/wordprocessingDrawing" xmlns:wp="http://schemas.openxmlformats.org/drawingml/2006/wordprocessingDrawing" xmlns:w10="urn:schemas-microsoft-com:office:word" xmlns:w="http://schemas.openxmlformats.org/wordprocessingml/2006/main" xmlns:w14="http://schemas.microsoft.com/office/word/2010/wordml" xmlns:wpg="http://schemas.microsoft.com/office/word/2010/wordprocessingGroup" xmlns:wpi="http://schemas.microsoft.com/office/word/2010/wordprocessingInk" xmlns:wne="http://schemas.microsoft.com/office/word/2006/wordml" xmlns:wps="http://schemas.microsoft.com/office/word/2010/wordprocessingShape" mc:Ignorable="w14 wp14">
-  <w:abstractNum w:abstractNumId="0">
+<w:numbering xmlns:wpc="http://schemas.microsoft.com/office/word/2010/wordprocessingCanvas" xmlns:mc="http://schemas.openxmlformats.org/markup-compatibility/2006" xmlns:o="urn:schemas-microsoft-com:office:office" xmlns:r="http://schemas.openxmlformats.org/officeDocument/2006/relationships" xmlns:m="http://schemas.openxmlformats.org/officeDocument/2006/math" xmlns:v="urn:schemas-microsoft-com:vml" xmlns:wp14="http://schemas.microsoft.com/office/word/2010/wordprocessingDrawing" xmlns:wp="http://schemas.openxmlformats.org/drawingml/2006/wordprocessingDrawing" xmlns:w10="urn:schemas-microsoft-com:office:word" xmlns:w="http://schemas.openxmlformats.org/wordprocessingml/2006/main" xmlns:w14="http://schemas.microsoft.com/office/word/2010/wordml" xmlns:w15="http://schemas.microsoft.com/office/word/2012/wordml" xmlns:wpg="http://schemas.microsoft.com/office/word/2010/wordprocessingGroup" xmlns:wpi="http://schemas.microsoft.com/office/word/2010/wordprocessingInk" xmlns:wne="http://schemas.microsoft.com/office/word/2006/wordml" xmlns:wps="http://schemas.microsoft.com/office/word/2010/wordprocessingShape" mc:Ignorable="w14 w15 wp14">
+  <w:abstractNum w:abstractNumId="0" w15:restartNumberingAfterBreak="0">
     <w:nsid w:val="2A2E5E5C"/>
     <w:multiLevelType w:val="hybridMultilevel"/>
     <w:tmpl w:val="D5187B54"/>
@@ -7693,7 +7723,7 @@
       </w:rPr>
     </w:lvl>
   </w:abstractNum>
-  <w:abstractNum w:abstractNumId="1">
+  <w:abstractNum w:abstractNumId="1" w15:restartNumberingAfterBreak="0">
     <w:nsid w:val="4E3044E5"/>
     <w:multiLevelType w:val="hybridMultilevel"/>
     <w:tmpl w:val="80C0B332"/>
@@ -7809,7 +7839,7 @@
       </w:rPr>
     </w:lvl>
   </w:abstractNum>
-  <w:abstractNum w:abstractNumId="2">
+  <w:abstractNum w:abstractNumId="2" w15:restartNumberingAfterBreak="0">
     <w:nsid w:val="4EF30618"/>
     <w:multiLevelType w:val="multilevel"/>
     <w:tmpl w:val="8B06DF8A"/>
@@ -7950,7 +7980,7 @@
       </w:rPr>
     </w:lvl>
   </w:abstractNum>
-  <w:abstractNum w:abstractNumId="3">
+  <w:abstractNum w:abstractNumId="3" w15:restartNumberingAfterBreak="0">
     <w:nsid w:val="5E48486F"/>
     <w:multiLevelType w:val="hybridMultilevel"/>
     <w:tmpl w:val="3BB88A1A"/>
@@ -8079,155 +8109,388 @@
 </file>
 
 <file path=word/styles.xml><?xml version="1.0" encoding="utf-8"?>
-<w:styles xmlns:mc="http://schemas.openxmlformats.org/markup-compatibility/2006" xmlns:r="http://schemas.openxmlformats.org/officeDocument/2006/relationships" xmlns:w="http://schemas.openxmlformats.org/wordprocessingml/2006/main" xmlns:w14="http://schemas.microsoft.com/office/word/2010/wordml" mc:Ignorable="w14">
+<w:styles xmlns:mc="http://schemas.openxmlformats.org/markup-compatibility/2006" xmlns:r="http://schemas.openxmlformats.org/officeDocument/2006/relationships" xmlns:w="http://schemas.openxmlformats.org/wordprocessingml/2006/main" xmlns:w14="http://schemas.microsoft.com/office/word/2010/wordml" xmlns:w15="http://schemas.microsoft.com/office/word/2012/wordml" mc:Ignorable="w14 w15">
   <w:docDefaults>
     <w:rPrDefault>
       <w:rPr>
         <w:rFonts w:ascii="Calibri" w:eastAsia="Calibri" w:hAnsi="Calibri" w:cs="Times New Roman"/>
-        <w:lang w:val="uk-UA" w:eastAsia="uk-UA" w:bidi="ar-SA"/>
+        <w:lang w:val="ru-RU" w:eastAsia="ru-RU" w:bidi="ar-SA"/>
       </w:rPr>
     </w:rPrDefault>
     <w:pPrDefault/>
   </w:docDefaults>
-  <w:latentStyles w:defLockedState="0" w:defUIPriority="99" w:defSemiHidden="1" w:defUnhideWhenUsed="1" w:defQFormat="0" w:count="267">
-    <w:lsdException w:name="Normal" w:locked="1" w:semiHidden="0" w:uiPriority="0" w:unhideWhenUsed="0" w:qFormat="1"/>
-    <w:lsdException w:name="heading 1" w:locked="1" w:semiHidden="0" w:uiPriority="0" w:unhideWhenUsed="0" w:qFormat="1"/>
-    <w:lsdException w:name="heading 2" w:locked="1" w:semiHidden="0" w:uiPriority="0" w:unhideWhenUsed="0" w:qFormat="1"/>
-    <w:lsdException w:name="heading 3" w:locked="1" w:uiPriority="0" w:qFormat="1"/>
-    <w:lsdException w:name="heading 4" w:locked="1" w:uiPriority="0" w:qFormat="1"/>
-    <w:lsdException w:name="heading 5" w:locked="1" w:uiPriority="0" w:qFormat="1"/>
-    <w:lsdException w:name="heading 6" w:locked="1" w:uiPriority="0" w:qFormat="1"/>
-    <w:lsdException w:name="heading 7" w:locked="1" w:uiPriority="0" w:qFormat="1"/>
-    <w:lsdException w:name="heading 8" w:locked="1" w:uiPriority="0" w:qFormat="1"/>
-    <w:lsdException w:name="heading 9" w:locked="1" w:uiPriority="0" w:qFormat="1"/>
-    <w:lsdException w:name="toc 1" w:locked="1" w:semiHidden="0" w:uiPriority="0" w:unhideWhenUsed="0"/>
-    <w:lsdException w:name="toc 2" w:locked="1" w:semiHidden="0" w:uiPriority="0" w:unhideWhenUsed="0"/>
-    <w:lsdException w:name="toc 3" w:locked="1" w:semiHidden="0" w:uiPriority="0" w:unhideWhenUsed="0"/>
-    <w:lsdException w:name="toc 4" w:locked="1" w:semiHidden="0" w:uiPriority="0" w:unhideWhenUsed="0"/>
-    <w:lsdException w:name="toc 5" w:locked="1" w:semiHidden="0" w:uiPriority="0" w:unhideWhenUsed="0"/>
-    <w:lsdException w:name="toc 6" w:locked="1" w:semiHidden="0" w:uiPriority="0" w:unhideWhenUsed="0"/>
-    <w:lsdException w:name="toc 7" w:locked="1" w:semiHidden="0" w:uiPriority="0" w:unhideWhenUsed="0"/>
-    <w:lsdException w:name="toc 8" w:locked="1" w:semiHidden="0" w:uiPriority="0" w:unhideWhenUsed="0"/>
-    <w:lsdException w:name="toc 9" w:locked="1" w:semiHidden="0" w:uiPriority="0" w:unhideWhenUsed="0"/>
-    <w:lsdException w:name="caption" w:locked="1" w:uiPriority="0" w:qFormat="1"/>
-    <w:lsdException w:name="Title" w:locked="1" w:semiHidden="0" w:uiPriority="0" w:unhideWhenUsed="0" w:qFormat="1"/>
-    <w:lsdException w:name="Default Paragraph Font" w:locked="1" w:semiHidden="0" w:uiPriority="0" w:unhideWhenUsed="0"/>
-    <w:lsdException w:name="Body Text Indent" w:locked="1" w:semiHidden="0" w:uiPriority="0" w:unhideWhenUsed="0"/>
-    <w:lsdException w:name="Subtitle" w:locked="1" w:semiHidden="0" w:uiPriority="0" w:unhideWhenUsed="0" w:qFormat="1"/>
-    <w:lsdException w:name="Strong" w:locked="1" w:semiHidden="0" w:uiPriority="0" w:unhideWhenUsed="0" w:qFormat="1"/>
-    <w:lsdException w:name="Emphasis" w:locked="1" w:semiHidden="0" w:uiPriority="0" w:unhideWhenUsed="0" w:qFormat="1"/>
-    <w:lsdException w:name="Table Grid" w:locked="1" w:semiHidden="0" w:uiPriority="0" w:unhideWhenUsed="0"/>
-    <w:lsdException w:name="Placeholder Text" w:unhideWhenUsed="0"/>
-    <w:lsdException w:name="No Spacing" w:semiHidden="0" w:uiPriority="1" w:unhideWhenUsed="0" w:qFormat="1"/>
-    <w:lsdException w:name="Light Shading" w:semiHidden="0" w:uiPriority="60" w:unhideWhenUsed="0"/>
-    <w:lsdException w:name="Light List" w:semiHidden="0" w:uiPriority="61" w:unhideWhenUsed="0"/>
-    <w:lsdException w:name="Light Grid" w:semiHidden="0" w:uiPriority="62" w:unhideWhenUsed="0"/>
-    <w:lsdException w:name="Medium Shading 1" w:semiHidden="0" w:uiPriority="63" w:unhideWhenUsed="0"/>
-    <w:lsdException w:name="Medium Shading 2" w:semiHidden="0" w:uiPriority="64" w:unhideWhenUsed="0"/>
-    <w:lsdException w:name="Medium List 1" w:semiHidden="0" w:uiPriority="65" w:unhideWhenUsed="0"/>
-    <w:lsdException w:name="Medium List 2" w:semiHidden="0" w:uiPriority="66" w:unhideWhenUsed="0"/>
-    <w:lsdException w:name="Medium Grid 1" w:semiHidden="0" w:uiPriority="67" w:unhideWhenUsed="0"/>
-    <w:lsdException w:name="Medium Grid 2" w:semiHidden="0" w:uiPriority="68" w:unhideWhenUsed="0"/>
-    <w:lsdException w:name="Medium Grid 3" w:semiHidden="0" w:uiPriority="69" w:unhideWhenUsed="0"/>
-    <w:lsdException w:name="Dark List" w:semiHidden="0" w:uiPriority="70" w:unhideWhenUsed="0"/>
-    <w:lsdException w:name="Colorful Shading" w:semiHidden="0" w:uiPriority="71" w:unhideWhenUsed="0"/>
-    <w:lsdException w:name="Colorful List" w:semiHidden="0" w:uiPriority="72" w:unhideWhenUsed="0"/>
-    <w:lsdException w:name="Colorful Grid" w:semiHidden="0" w:uiPriority="73" w:unhideWhenUsed="0"/>
-    <w:lsdException w:name="Light Shading Accent 1" w:semiHidden="0" w:uiPriority="60" w:unhideWhenUsed="0"/>
-    <w:lsdException w:name="Light List Accent 1" w:semiHidden="0" w:uiPriority="61" w:unhideWhenUsed="0"/>
-    <w:lsdException w:name="Light Grid Accent 1" w:semiHidden="0" w:uiPriority="62" w:unhideWhenUsed="0"/>
-    <w:lsdException w:name="Medium Shading 1 Accent 1" w:semiHidden="0" w:uiPriority="63" w:unhideWhenUsed="0"/>
-    <w:lsdException w:name="Medium Shading 2 Accent 1" w:semiHidden="0" w:uiPriority="64" w:unhideWhenUsed="0"/>
-    <w:lsdException w:name="Medium List 1 Accent 1" w:semiHidden="0" w:uiPriority="65" w:unhideWhenUsed="0"/>
-    <w:lsdException w:name="Revision" w:unhideWhenUsed="0"/>
-    <w:lsdException w:name="List Paragraph" w:semiHidden="0" w:uiPriority="34" w:unhideWhenUsed="0" w:qFormat="1"/>
-    <w:lsdException w:name="Quote" w:semiHidden="0" w:uiPriority="29" w:unhideWhenUsed="0" w:qFormat="1"/>
-    <w:lsdException w:name="Intense Quote" w:semiHidden="0" w:uiPriority="30" w:unhideWhenUsed="0" w:qFormat="1"/>
-    <w:lsdException w:name="Medium List 2 Accent 1" w:semiHidden="0" w:uiPriority="66" w:unhideWhenUsed="0"/>
-    <w:lsdException w:name="Medium Grid 1 Accent 1" w:semiHidden="0" w:uiPriority="67" w:unhideWhenUsed="0"/>
-    <w:lsdException w:name="Medium Grid 2 Accent 1" w:semiHidden="0" w:uiPriority="68" w:unhideWhenUsed="0"/>
-    <w:lsdException w:name="Medium Grid 3 Accent 1" w:semiHidden="0" w:uiPriority="69" w:unhideWhenUsed="0"/>
-    <w:lsdException w:name="Dark List Accent 1" w:semiHidden="0" w:uiPriority="70" w:unhideWhenUsed="0"/>
-    <w:lsdException w:name="Colorful Shading Accent 1" w:semiHidden="0" w:uiPriority="71" w:unhideWhenUsed="0"/>
-    <w:lsdException w:name="Colorful List Accent 1" w:semiHidden="0" w:uiPriority="72" w:unhideWhenUsed="0"/>
-    <w:lsdException w:name="Colorful Grid Accent 1" w:semiHidden="0" w:uiPriority="73" w:unhideWhenUsed="0"/>
-    <w:lsdException w:name="Light Shading Accent 2" w:semiHidden="0" w:uiPriority="60" w:unhideWhenUsed="0"/>
-    <w:lsdException w:name="Light List Accent 2" w:semiHidden="0" w:uiPriority="61" w:unhideWhenUsed="0"/>
-    <w:lsdException w:name="Light Grid Accent 2" w:semiHidden="0" w:uiPriority="62" w:unhideWhenUsed="0"/>
-    <w:lsdException w:name="Medium Shading 1 Accent 2" w:semiHidden="0" w:uiPriority="63" w:unhideWhenUsed="0"/>
-    <w:lsdException w:name="Medium Shading 2 Accent 2" w:semiHidden="0" w:uiPriority="64" w:unhideWhenUsed="0"/>
-    <w:lsdException w:name="Medium List 1 Accent 2" w:semiHidden="0" w:uiPriority="65" w:unhideWhenUsed="0"/>
-    <w:lsdException w:name="Medium List 2 Accent 2" w:semiHidden="0" w:uiPriority="66" w:unhideWhenUsed="0"/>
-    <w:lsdException w:name="Medium Grid 1 Accent 2" w:semiHidden="0" w:uiPriority="67" w:unhideWhenUsed="0"/>
-    <w:lsdException w:name="Medium Grid 2 Accent 2" w:semiHidden="0" w:uiPriority="68" w:unhideWhenUsed="0"/>
-    <w:lsdException w:name="Medium Grid 3 Accent 2" w:semiHidden="0" w:uiPriority="69" w:unhideWhenUsed="0"/>
-    <w:lsdException w:name="Dark List Accent 2" w:semiHidden="0" w:uiPriority="70" w:unhideWhenUsed="0"/>
-    <w:lsdException w:name="Colorful Shading Accent 2" w:semiHidden="0" w:uiPriority="71" w:unhideWhenUsed="0"/>
-    <w:lsdException w:name="Colorful List Accent 2" w:semiHidden="0" w:uiPriority="72" w:unhideWhenUsed="0"/>
-    <w:lsdException w:name="Colorful Grid Accent 2" w:semiHidden="0" w:uiPriority="73" w:unhideWhenUsed="0"/>
-    <w:lsdException w:name="Light Shading Accent 3" w:semiHidden="0" w:uiPriority="60" w:unhideWhenUsed="0"/>
-    <w:lsdException w:name="Light List Accent 3" w:semiHidden="0" w:uiPriority="61" w:unhideWhenUsed="0"/>
-    <w:lsdException w:name="Light Grid Accent 3" w:semiHidden="0" w:uiPriority="62" w:unhideWhenUsed="0"/>
-    <w:lsdException w:name="Medium Shading 1 Accent 3" w:semiHidden="0" w:uiPriority="63" w:unhideWhenUsed="0"/>
-    <w:lsdException w:name="Medium Shading 2 Accent 3" w:semiHidden="0" w:uiPriority="64" w:unhideWhenUsed="0"/>
-    <w:lsdException w:name="Medium List 1 Accent 3" w:semiHidden="0" w:uiPriority="65" w:unhideWhenUsed="0"/>
-    <w:lsdException w:name="Medium List 2 Accent 3" w:semiHidden="0" w:uiPriority="66" w:unhideWhenUsed="0"/>
-    <w:lsdException w:name="Medium Grid 1 Accent 3" w:semiHidden="0" w:uiPriority="67" w:unhideWhenUsed="0"/>
-    <w:lsdException w:name="Medium Grid 2 Accent 3" w:semiHidden="0" w:uiPriority="68" w:unhideWhenUsed="0"/>
-    <w:lsdException w:name="Medium Grid 3 Accent 3" w:semiHidden="0" w:uiPriority="69" w:unhideWhenUsed="0"/>
-    <w:lsdException w:name="Dark List Accent 3" w:semiHidden="0" w:uiPriority="70" w:unhideWhenUsed="0"/>
-    <w:lsdException w:name="Colorful Shading Accent 3" w:semiHidden="0" w:uiPriority="71" w:unhideWhenUsed="0"/>
-    <w:lsdException w:name="Colorful List Accent 3" w:semiHidden="0" w:uiPriority="72" w:unhideWhenUsed="0"/>
-    <w:lsdException w:name="Colorful Grid Accent 3" w:semiHidden="0" w:uiPriority="73" w:unhideWhenUsed="0"/>
-    <w:lsdException w:name="Light Shading Accent 4" w:semiHidden="0" w:uiPriority="60" w:unhideWhenUsed="0"/>
-    <w:lsdException w:name="Light List Accent 4" w:semiHidden="0" w:uiPriority="61" w:unhideWhenUsed="0"/>
-    <w:lsdException w:name="Light Grid Accent 4" w:semiHidden="0" w:uiPriority="62" w:unhideWhenUsed="0"/>
-    <w:lsdException w:name="Medium Shading 1 Accent 4" w:semiHidden="0" w:uiPriority="63" w:unhideWhenUsed="0"/>
-    <w:lsdException w:name="Medium Shading 2 Accent 4" w:semiHidden="0" w:uiPriority="64" w:unhideWhenUsed="0"/>
-    <w:lsdException w:name="Medium List 1 Accent 4" w:semiHidden="0" w:uiPriority="65" w:unhideWhenUsed="0"/>
-    <w:lsdException w:name="Medium List 2 Accent 4" w:semiHidden="0" w:uiPriority="66" w:unhideWhenUsed="0"/>
-    <w:lsdException w:name="Medium Grid 1 Accent 4" w:semiHidden="0" w:uiPriority="67" w:unhideWhenUsed="0"/>
-    <w:lsdException w:name="Medium Grid 2 Accent 4" w:semiHidden="0" w:uiPriority="68" w:unhideWhenUsed="0"/>
-    <w:lsdException w:name="Medium Grid 3 Accent 4" w:semiHidden="0" w:uiPriority="69" w:unhideWhenUsed="0"/>
-    <w:lsdException w:name="Dark List Accent 4" w:semiHidden="0" w:uiPriority="70" w:unhideWhenUsed="0"/>
-    <w:lsdException w:name="Colorful Shading Accent 4" w:semiHidden="0" w:uiPriority="71" w:unhideWhenUsed="0"/>
-    <w:lsdException w:name="Colorful List Accent 4" w:semiHidden="0" w:uiPriority="72" w:unhideWhenUsed="0"/>
-    <w:lsdException w:name="Colorful Grid Accent 4" w:semiHidden="0" w:uiPriority="73" w:unhideWhenUsed="0"/>
-    <w:lsdException w:name="Light Shading Accent 5" w:semiHidden="0" w:uiPriority="60" w:unhideWhenUsed="0"/>
-    <w:lsdException w:name="Light List Accent 5" w:semiHidden="0" w:uiPriority="61" w:unhideWhenUsed="0"/>
-    <w:lsdException w:name="Light Grid Accent 5" w:semiHidden="0" w:uiPriority="62" w:unhideWhenUsed="0"/>
-    <w:lsdException w:name="Medium Shading 1 Accent 5" w:semiHidden="0" w:uiPriority="63" w:unhideWhenUsed="0"/>
-    <w:lsdException w:name="Medium Shading 2 Accent 5" w:semiHidden="0" w:uiPriority="64" w:unhideWhenUsed="0"/>
-    <w:lsdException w:name="Medium List 1 Accent 5" w:semiHidden="0" w:uiPriority="65" w:unhideWhenUsed="0"/>
-    <w:lsdException w:name="Medium List 2 Accent 5" w:semiHidden="0" w:uiPriority="66" w:unhideWhenUsed="0"/>
-    <w:lsdException w:name="Medium Grid 1 Accent 5" w:semiHidden="0" w:uiPriority="67" w:unhideWhenUsed="0"/>
-    <w:lsdException w:name="Medium Grid 2 Accent 5" w:semiHidden="0" w:uiPriority="68" w:unhideWhenUsed="0"/>
-    <w:lsdException w:name="Medium Grid 3 Accent 5" w:semiHidden="0" w:uiPriority="69" w:unhideWhenUsed="0"/>
-    <w:lsdException w:name="Dark List Accent 5" w:semiHidden="0" w:uiPriority="70" w:unhideWhenUsed="0"/>
-    <w:lsdException w:name="Colorful Shading Accent 5" w:semiHidden="0" w:uiPriority="71" w:unhideWhenUsed="0"/>
-    <w:lsdException w:name="Colorful List Accent 5" w:semiHidden="0" w:uiPriority="72" w:unhideWhenUsed="0"/>
-    <w:lsdException w:name="Colorful Grid Accent 5" w:semiHidden="0" w:uiPriority="73" w:unhideWhenUsed="0"/>
-    <w:lsdException w:name="Light Shading Accent 6" w:semiHidden="0" w:uiPriority="60" w:unhideWhenUsed="0"/>
-    <w:lsdException w:name="Light List Accent 6" w:semiHidden="0" w:uiPriority="61" w:unhideWhenUsed="0"/>
-    <w:lsdException w:name="Light Grid Accent 6" w:semiHidden="0" w:uiPriority="62" w:unhideWhenUsed="0"/>
-    <w:lsdException w:name="Medium Shading 1 Accent 6" w:semiHidden="0" w:uiPriority="63" w:unhideWhenUsed="0"/>
-    <w:lsdException w:name="Medium Shading 2 Accent 6" w:semiHidden="0" w:uiPriority="64" w:unhideWhenUsed="0"/>
-    <w:lsdException w:name="Medium List 1 Accent 6" w:semiHidden="0" w:uiPriority="65" w:unhideWhenUsed="0"/>
-    <w:lsdException w:name="Medium List 2 Accent 6" w:semiHidden="0" w:uiPriority="66" w:unhideWhenUsed="0"/>
-    <w:lsdException w:name="Medium Grid 1 Accent 6" w:semiHidden="0" w:uiPriority="67" w:unhideWhenUsed="0"/>
-    <w:lsdException w:name="Medium Grid 2 Accent 6" w:semiHidden="0" w:uiPriority="68" w:unhideWhenUsed="0"/>
-    <w:lsdException w:name="Medium Grid 3 Accent 6" w:semiHidden="0" w:uiPriority="69" w:unhideWhenUsed="0"/>
-    <w:lsdException w:name="Dark List Accent 6" w:semiHidden="0" w:uiPriority="70" w:unhideWhenUsed="0"/>
-    <w:lsdException w:name="Colorful Shading Accent 6" w:semiHidden="0" w:uiPriority="71" w:unhideWhenUsed="0"/>
-    <w:lsdException w:name="Colorful List Accent 6" w:semiHidden="0" w:uiPriority="72" w:unhideWhenUsed="0"/>
-    <w:lsdException w:name="Colorful Grid Accent 6" w:semiHidden="0" w:uiPriority="73" w:unhideWhenUsed="0"/>
-    <w:lsdException w:name="Subtle Emphasis" w:semiHidden="0" w:uiPriority="19" w:unhideWhenUsed="0" w:qFormat="1"/>
-    <w:lsdException w:name="Intense Emphasis" w:semiHidden="0" w:uiPriority="21" w:unhideWhenUsed="0" w:qFormat="1"/>
-    <w:lsdException w:name="Subtle Reference" w:semiHidden="0" w:uiPriority="31" w:unhideWhenUsed="0" w:qFormat="1"/>
-    <w:lsdException w:name="Intense Reference" w:semiHidden="0" w:uiPriority="32" w:unhideWhenUsed="0" w:qFormat="1"/>
-    <w:lsdException w:name="Book Title" w:semiHidden="0" w:uiPriority="33" w:unhideWhenUsed="0" w:qFormat="1"/>
-    <w:lsdException w:name="Bibliography" w:uiPriority="37"/>
-    <w:lsdException w:name="TOC Heading" w:uiPriority="39" w:qFormat="1"/>
+  <w:latentStyles w:defLockedState="0" w:defUIPriority="99" w:defSemiHidden="0" w:defUnhideWhenUsed="0" w:defQFormat="0" w:count="371">
+    <w:lsdException w:name="Normal" w:locked="1" w:uiPriority="0" w:qFormat="1"/>
+    <w:lsdException w:name="heading 1" w:locked="1" w:uiPriority="0" w:qFormat="1"/>
+    <w:lsdException w:name="heading 2" w:locked="1" w:uiPriority="0" w:qFormat="1"/>
+    <w:lsdException w:name="heading 3" w:locked="1" w:semiHidden="1" w:uiPriority="0" w:unhideWhenUsed="1" w:qFormat="1"/>
+    <w:lsdException w:name="heading 4" w:locked="1" w:semiHidden="1" w:uiPriority="0" w:unhideWhenUsed="1" w:qFormat="1"/>
+    <w:lsdException w:name="heading 5" w:locked="1" w:semiHidden="1" w:uiPriority="0" w:unhideWhenUsed="1" w:qFormat="1"/>
+    <w:lsdException w:name="heading 6" w:locked="1" w:semiHidden="1" w:uiPriority="0" w:unhideWhenUsed="1" w:qFormat="1"/>
+    <w:lsdException w:name="heading 7" w:locked="1" w:semiHidden="1" w:uiPriority="0" w:unhideWhenUsed="1" w:qFormat="1"/>
+    <w:lsdException w:name="heading 8" w:locked="1" w:semiHidden="1" w:uiPriority="0" w:unhideWhenUsed="1" w:qFormat="1"/>
+    <w:lsdException w:name="heading 9" w:locked="1" w:semiHidden="1" w:uiPriority="0" w:unhideWhenUsed="1" w:qFormat="1"/>
+    <w:lsdException w:name="index 1" w:semiHidden="1" w:unhideWhenUsed="1"/>
+    <w:lsdException w:name="index 2" w:semiHidden="1" w:unhideWhenUsed="1"/>
+    <w:lsdException w:name="index 3" w:semiHidden="1" w:unhideWhenUsed="1"/>
+    <w:lsdException w:name="index 4" w:semiHidden="1" w:unhideWhenUsed="1"/>
+    <w:lsdException w:name="index 5" w:semiHidden="1" w:unhideWhenUsed="1"/>
+    <w:lsdException w:name="index 6" w:semiHidden="1" w:unhideWhenUsed="1"/>
+    <w:lsdException w:name="index 7" w:semiHidden="1" w:unhideWhenUsed="1"/>
+    <w:lsdException w:name="index 8" w:semiHidden="1" w:unhideWhenUsed="1"/>
+    <w:lsdException w:name="index 9" w:semiHidden="1" w:unhideWhenUsed="1"/>
+    <w:lsdException w:name="toc 1" w:locked="1" w:uiPriority="0"/>
+    <w:lsdException w:name="toc 2" w:locked="1" w:uiPriority="0"/>
+    <w:lsdException w:name="toc 3" w:locked="1" w:uiPriority="0"/>
+    <w:lsdException w:name="toc 4" w:locked="1" w:uiPriority="0"/>
+    <w:lsdException w:name="toc 5" w:locked="1" w:uiPriority="0"/>
+    <w:lsdException w:name="toc 6" w:locked="1" w:uiPriority="0"/>
+    <w:lsdException w:name="toc 7" w:locked="1" w:uiPriority="0"/>
+    <w:lsdException w:name="toc 8" w:locked="1" w:uiPriority="0"/>
+    <w:lsdException w:name="toc 9" w:locked="1" w:uiPriority="0"/>
+    <w:lsdException w:name="Normal Indent" w:semiHidden="1" w:unhideWhenUsed="1"/>
+    <w:lsdException w:name="footnote text" w:semiHidden="1" w:unhideWhenUsed="1"/>
+    <w:lsdException w:name="annotation text" w:semiHidden="1" w:unhideWhenUsed="1"/>
+    <w:lsdException w:name="header" w:semiHidden="1" w:unhideWhenUsed="1"/>
+    <w:lsdException w:name="footer" w:semiHidden="1" w:unhideWhenUsed="1"/>
+    <w:lsdException w:name="index heading" w:semiHidden="1" w:unhideWhenUsed="1"/>
+    <w:lsdException w:name="caption" w:locked="1" w:semiHidden="1" w:uiPriority="0" w:unhideWhenUsed="1" w:qFormat="1"/>
+    <w:lsdException w:name="table of figures" w:semiHidden="1" w:unhideWhenUsed="1"/>
+    <w:lsdException w:name="envelope address" w:semiHidden="1" w:unhideWhenUsed="1"/>
+    <w:lsdException w:name="envelope return" w:semiHidden="1" w:unhideWhenUsed="1"/>
+    <w:lsdException w:name="footnote reference" w:semiHidden="1" w:unhideWhenUsed="1"/>
+    <w:lsdException w:name="annotation reference" w:semiHidden="1" w:unhideWhenUsed="1"/>
+    <w:lsdException w:name="line number" w:semiHidden="1" w:unhideWhenUsed="1"/>
+    <w:lsdException w:name="page number" w:semiHidden="1" w:unhideWhenUsed="1"/>
+    <w:lsdException w:name="endnote reference" w:semiHidden="1" w:unhideWhenUsed="1"/>
+    <w:lsdException w:name="endnote text" w:semiHidden="1" w:unhideWhenUsed="1"/>
+    <w:lsdException w:name="table of authorities" w:semiHidden="1" w:unhideWhenUsed="1"/>
+    <w:lsdException w:name="macro" w:semiHidden="1" w:unhideWhenUsed="1"/>
+    <w:lsdException w:name="toa heading" w:semiHidden="1" w:unhideWhenUsed="1"/>
+    <w:lsdException w:name="List" w:semiHidden="1" w:unhideWhenUsed="1"/>
+    <w:lsdException w:name="List Bullet" w:semiHidden="1" w:unhideWhenUsed="1"/>
+    <w:lsdException w:name="List Number" w:semiHidden="1" w:unhideWhenUsed="1"/>
+    <w:lsdException w:name="List 2" w:semiHidden="1" w:unhideWhenUsed="1"/>
+    <w:lsdException w:name="List 3" w:semiHidden="1" w:unhideWhenUsed="1"/>
+    <w:lsdException w:name="List 4" w:semiHidden="1" w:unhideWhenUsed="1"/>
+    <w:lsdException w:name="List 5" w:semiHidden="1" w:unhideWhenUsed="1"/>
+    <w:lsdException w:name="List Bullet 2" w:semiHidden="1" w:unhideWhenUsed="1"/>
+    <w:lsdException w:name="List Bullet 3" w:semiHidden="1" w:unhideWhenUsed="1"/>
+    <w:lsdException w:name="List Bullet 4" w:semiHidden="1" w:unhideWhenUsed="1"/>
+    <w:lsdException w:name="List Bullet 5" w:semiHidden="1" w:unhideWhenUsed="1"/>
+    <w:lsdException w:name="List Number 2" w:semiHidden="1" w:unhideWhenUsed="1"/>
+    <w:lsdException w:name="List Number 3" w:semiHidden="1" w:unhideWhenUsed="1"/>
+    <w:lsdException w:name="List Number 4" w:semiHidden="1" w:unhideWhenUsed="1"/>
+    <w:lsdException w:name="List Number 5" w:semiHidden="1" w:unhideWhenUsed="1"/>
+    <w:lsdException w:name="Title" w:locked="1" w:uiPriority="0" w:qFormat="1"/>
+    <w:lsdException w:name="Closing" w:semiHidden="1" w:unhideWhenUsed="1"/>
+    <w:lsdException w:name="Signature" w:semiHidden="1" w:unhideWhenUsed="1"/>
+    <w:lsdException w:name="Default Paragraph Font" w:locked="1" w:uiPriority="0"/>
+    <w:lsdException w:name="Body Text" w:semiHidden="1" w:unhideWhenUsed="1"/>
+    <w:lsdException w:name="Body Text Indent" w:locked="1" w:uiPriority="0"/>
+    <w:lsdException w:name="List Continue" w:semiHidden="1" w:unhideWhenUsed="1"/>
+    <w:lsdException w:name="List Continue 2" w:semiHidden="1" w:unhideWhenUsed="1"/>
+    <w:lsdException w:name="List Continue 3" w:semiHidden="1" w:unhideWhenUsed="1"/>
+    <w:lsdException w:name="List Continue 4" w:semiHidden="1" w:unhideWhenUsed="1"/>
+    <w:lsdException w:name="List Continue 5" w:semiHidden="1" w:unhideWhenUsed="1"/>
+    <w:lsdException w:name="Message Header" w:semiHidden="1" w:unhideWhenUsed="1"/>
+    <w:lsdException w:name="Subtitle" w:locked="1" w:uiPriority="0" w:qFormat="1"/>
+    <w:lsdException w:name="Salutation" w:semiHidden="1" w:unhideWhenUsed="1"/>
+    <w:lsdException w:name="Date" w:semiHidden="1" w:unhideWhenUsed="1"/>
+    <w:lsdException w:name="Body Text First Indent" w:semiHidden="1" w:unhideWhenUsed="1"/>
+    <w:lsdException w:name="Body Text First Indent 2" w:semiHidden="1" w:unhideWhenUsed="1"/>
+    <w:lsdException w:name="Note Heading" w:semiHidden="1" w:unhideWhenUsed="1"/>
+    <w:lsdException w:name="Body Text 2" w:semiHidden="1" w:unhideWhenUsed="1"/>
+    <w:lsdException w:name="Body Text 3" w:semiHidden="1" w:unhideWhenUsed="1"/>
+    <w:lsdException w:name="Body Text Indent 2" w:semiHidden="1" w:unhideWhenUsed="1"/>
+    <w:lsdException w:name="Body Text Indent 3" w:semiHidden="1" w:unhideWhenUsed="1"/>
+    <w:lsdException w:name="Block Text" w:semiHidden="1" w:unhideWhenUsed="1"/>
+    <w:lsdException w:name="Hyperlink" w:semiHidden="1" w:unhideWhenUsed="1"/>
+    <w:lsdException w:name="FollowedHyperlink" w:semiHidden="1" w:unhideWhenUsed="1"/>
+    <w:lsdException w:name="Strong" w:locked="1" w:uiPriority="0" w:qFormat="1"/>
+    <w:lsdException w:name="Emphasis" w:locked="1" w:uiPriority="0" w:qFormat="1"/>
+    <w:lsdException w:name="Document Map" w:semiHidden="1" w:unhideWhenUsed="1"/>
+    <w:lsdException w:name="Plain Text" w:semiHidden="1" w:unhideWhenUsed="1"/>
+    <w:lsdException w:name="E-mail Signature" w:semiHidden="1" w:unhideWhenUsed="1"/>
+    <w:lsdException w:name="HTML Top of Form" w:semiHidden="1" w:unhideWhenUsed="1"/>
+    <w:lsdException w:name="HTML Bottom of Form" w:semiHidden="1" w:unhideWhenUsed="1"/>
+    <w:lsdException w:name="Normal (Web)" w:semiHidden="1" w:unhideWhenUsed="1"/>
+    <w:lsdException w:name="HTML Acronym" w:semiHidden="1" w:unhideWhenUsed="1"/>
+    <w:lsdException w:name="HTML Address" w:semiHidden="1" w:unhideWhenUsed="1"/>
+    <w:lsdException w:name="HTML Cite" w:semiHidden="1" w:unhideWhenUsed="1"/>
+    <w:lsdException w:name="HTML Code" w:semiHidden="1" w:unhideWhenUsed="1"/>
+    <w:lsdException w:name="HTML Definition" w:semiHidden="1" w:unhideWhenUsed="1"/>
+    <w:lsdException w:name="HTML Keyboard" w:semiHidden="1" w:unhideWhenUsed="1"/>
+    <w:lsdException w:name="HTML Preformatted" w:semiHidden="1" w:unhideWhenUsed="1"/>
+    <w:lsdException w:name="HTML Sample" w:semiHidden="1" w:unhideWhenUsed="1"/>
+    <w:lsdException w:name="HTML Typewriter" w:semiHidden="1" w:unhideWhenUsed="1"/>
+    <w:lsdException w:name="HTML Variable" w:semiHidden="1" w:unhideWhenUsed="1"/>
+    <w:lsdException w:name="Normal Table" w:semiHidden="1" w:unhideWhenUsed="1"/>
+    <w:lsdException w:name="annotation subject" w:semiHidden="1" w:unhideWhenUsed="1"/>
+    <w:lsdException w:name="No List" w:semiHidden="1" w:unhideWhenUsed="1"/>
+    <w:lsdException w:name="Outline List 1" w:semiHidden="1" w:unhideWhenUsed="1"/>
+    <w:lsdException w:name="Outline List 2" w:semiHidden="1" w:unhideWhenUsed="1"/>
+    <w:lsdException w:name="Outline List 3" w:semiHidden="1" w:unhideWhenUsed="1"/>
+    <w:lsdException w:name="Table Simple 1" w:semiHidden="1" w:unhideWhenUsed="1"/>
+    <w:lsdException w:name="Table Simple 2" w:semiHidden="1" w:unhideWhenUsed="1"/>
+    <w:lsdException w:name="Table Simple 3" w:semiHidden="1" w:unhideWhenUsed="1"/>
+    <w:lsdException w:name="Table Classic 1" w:semiHidden="1" w:unhideWhenUsed="1"/>
+    <w:lsdException w:name="Table Classic 2" w:semiHidden="1" w:unhideWhenUsed="1"/>
+    <w:lsdException w:name="Table Classic 3" w:semiHidden="1" w:unhideWhenUsed="1"/>
+    <w:lsdException w:name="Table Classic 4" w:semiHidden="1" w:unhideWhenUsed="1"/>
+    <w:lsdException w:name="Table Colorful 1" w:semiHidden="1" w:unhideWhenUsed="1"/>
+    <w:lsdException w:name="Table Colorful 2" w:semiHidden="1" w:unhideWhenUsed="1"/>
+    <w:lsdException w:name="Table Colorful 3" w:semiHidden="1" w:unhideWhenUsed="1"/>
+    <w:lsdException w:name="Table Columns 1" w:semiHidden="1" w:unhideWhenUsed="1"/>
+    <w:lsdException w:name="Table Columns 2" w:semiHidden="1" w:unhideWhenUsed="1"/>
+    <w:lsdException w:name="Table Columns 3" w:semiHidden="1" w:unhideWhenUsed="1"/>
+    <w:lsdException w:name="Table Columns 4" w:semiHidden="1" w:unhideWhenUsed="1"/>
+    <w:lsdException w:name="Table Columns 5" w:semiHidden="1" w:unhideWhenUsed="1"/>
+    <w:lsdException w:name="Table Grid 1" w:semiHidden="1" w:unhideWhenUsed="1"/>
+    <w:lsdException w:name="Table Grid 2" w:semiHidden="1" w:unhideWhenUsed="1"/>
+    <w:lsdException w:name="Table Grid 3" w:semiHidden="1" w:unhideWhenUsed="1"/>
+    <w:lsdException w:name="Table Grid 4" w:semiHidden="1" w:unhideWhenUsed="1"/>
+    <w:lsdException w:name="Table Grid 5" w:semiHidden="1" w:unhideWhenUsed="1"/>
+    <w:lsdException w:name="Table Grid 6" w:semiHidden="1" w:unhideWhenUsed="1"/>
+    <w:lsdException w:name="Table Grid 7" w:semiHidden="1" w:unhideWhenUsed="1"/>
+    <w:lsdException w:name="Table Grid 8" w:semiHidden="1" w:unhideWhenUsed="1"/>
+    <w:lsdException w:name="Table List 1" w:semiHidden="1" w:unhideWhenUsed="1"/>
+    <w:lsdException w:name="Table List 2" w:semiHidden="1" w:unhideWhenUsed="1"/>
+    <w:lsdException w:name="Table List 3" w:semiHidden="1" w:unhideWhenUsed="1"/>
+    <w:lsdException w:name="Table List 4" w:semiHidden="1" w:unhideWhenUsed="1"/>
+    <w:lsdException w:name="Table List 5" w:semiHidden="1" w:unhideWhenUsed="1"/>
+    <w:lsdException w:name="Table List 6" w:semiHidden="1" w:unhideWhenUsed="1"/>
+    <w:lsdException w:name="Table List 7" w:semiHidden="1" w:unhideWhenUsed="1"/>
+    <w:lsdException w:name="Table List 8" w:semiHidden="1" w:unhideWhenUsed="1"/>
+    <w:lsdException w:name="Table 3D effects 1" w:semiHidden="1" w:unhideWhenUsed="1"/>
+    <w:lsdException w:name="Table 3D effects 2" w:semiHidden="1" w:unhideWhenUsed="1"/>
+    <w:lsdException w:name="Table 3D effects 3" w:semiHidden="1" w:unhideWhenUsed="1"/>
+    <w:lsdException w:name="Table Contemporary" w:semiHidden="1" w:unhideWhenUsed="1"/>
+    <w:lsdException w:name="Table Elegant" w:semiHidden="1" w:unhideWhenUsed="1"/>
+    <w:lsdException w:name="Table Professional" w:semiHidden="1" w:unhideWhenUsed="1"/>
+    <w:lsdException w:name="Table Subtle 1" w:semiHidden="1" w:unhideWhenUsed="1"/>
+    <w:lsdException w:name="Table Subtle 2" w:semiHidden="1" w:unhideWhenUsed="1"/>
+    <w:lsdException w:name="Table Web 1" w:semiHidden="1" w:unhideWhenUsed="1"/>
+    <w:lsdException w:name="Table Web 2" w:semiHidden="1" w:unhideWhenUsed="1"/>
+    <w:lsdException w:name="Table Web 3" w:semiHidden="1" w:unhideWhenUsed="1"/>
+    <w:lsdException w:name="Balloon Text" w:semiHidden="1" w:unhideWhenUsed="1"/>
+    <w:lsdException w:name="Table Grid" w:locked="1" w:uiPriority="0"/>
+    <w:lsdException w:name="Table Theme" w:semiHidden="1" w:unhideWhenUsed="1"/>
+    <w:lsdException w:name="Placeholder Text" w:semiHidden="1"/>
+    <w:lsdException w:name="No Spacing" w:uiPriority="1" w:qFormat="1"/>
+    <w:lsdException w:name="Light Shading" w:uiPriority="60"/>
+    <w:lsdException w:name="Light List" w:uiPriority="61"/>
+    <w:lsdException w:name="Light Grid" w:uiPriority="62"/>
+    <w:lsdException w:name="Medium Shading 1" w:uiPriority="63"/>
+    <w:lsdException w:name="Medium Shading 2" w:uiPriority="64"/>
+    <w:lsdException w:name="Medium List 1" w:uiPriority="65"/>
+    <w:lsdException w:name="Medium List 2" w:uiPriority="66"/>
+    <w:lsdException w:name="Medium Grid 1" w:uiPriority="67"/>
+    <w:lsdException w:name="Medium Grid 2" w:uiPriority="68"/>
+    <w:lsdException w:name="Medium Grid 3" w:uiPriority="69"/>
+    <w:lsdException w:name="Dark List" w:uiPriority="70"/>
+    <w:lsdException w:name="Colorful Shading" w:uiPriority="71"/>
+    <w:lsdException w:name="Colorful List" w:uiPriority="72"/>
+    <w:lsdException w:name="Colorful Grid" w:uiPriority="73"/>
+    <w:lsdException w:name="Light Shading Accent 1" w:uiPriority="60"/>
+    <w:lsdException w:name="Light List Accent 1" w:uiPriority="61"/>
+    <w:lsdException w:name="Light Grid Accent 1" w:uiPriority="62"/>
+    <w:lsdException w:name="Medium Shading 1 Accent 1" w:uiPriority="63"/>
+    <w:lsdException w:name="Medium Shading 2 Accent 1" w:uiPriority="64"/>
+    <w:lsdException w:name="Medium List 1 Accent 1" w:uiPriority="65"/>
+    <w:lsdException w:name="Revision" w:semiHidden="1"/>
+    <w:lsdException w:name="List Paragraph" w:uiPriority="34" w:qFormat="1"/>
+    <w:lsdException w:name="Quote" w:uiPriority="29" w:qFormat="1"/>
+    <w:lsdException w:name="Intense Quote" w:uiPriority="30" w:qFormat="1"/>
+    <w:lsdException w:name="Medium List 2 Accent 1" w:uiPriority="66"/>
+    <w:lsdException w:name="Medium Grid 1 Accent 1" w:uiPriority="67"/>
+    <w:lsdException w:name="Medium Grid 2 Accent 1" w:uiPriority="68"/>
+    <w:lsdException w:name="Medium Grid 3 Accent 1" w:uiPriority="69"/>
+    <w:lsdException w:name="Dark List Accent 1" w:uiPriority="70"/>
+    <w:lsdException w:name="Colorful Shading Accent 1" w:uiPriority="71"/>
+    <w:lsdException w:name="Colorful List Accent 1" w:uiPriority="72"/>
+    <w:lsdException w:name="Colorful Grid Accent 1" w:uiPriority="73"/>
+    <w:lsdException w:name="Light Shading Accent 2" w:uiPriority="60"/>
+    <w:lsdException w:name="Light List Accent 2" w:uiPriority="61"/>
+    <w:lsdException w:name="Light Grid Accent 2" w:uiPriority="62"/>
+    <w:lsdException w:name="Medium Shading 1 Accent 2" w:uiPriority="63"/>
+    <w:lsdException w:name="Medium Shading 2 Accent 2" w:uiPriority="64"/>
+    <w:lsdException w:name="Medium List 1 Accent 2" w:uiPriority="65"/>
+    <w:lsdException w:name="Medium List 2 Accent 2" w:uiPriority="66"/>
+    <w:lsdException w:name="Medium Grid 1 Accent 2" w:uiPriority="67"/>
+    <w:lsdException w:name="Medium Grid 2 Accent 2" w:uiPriority="68"/>
+    <w:lsdException w:name="Medium Grid 3 Accent 2" w:uiPriority="69"/>
+    <w:lsdException w:name="Dark List Accent 2" w:uiPriority="70"/>
+    <w:lsdException w:name="Colorful Shading Accent 2" w:uiPriority="71"/>
+    <w:lsdException w:name="Colorful List Accent 2" w:uiPriority="72"/>
+    <w:lsdException w:name="Colorful Grid Accent 2" w:uiPriority="73"/>
+    <w:lsdException w:name="Light Shading Accent 3" w:uiPriority="60"/>
+    <w:lsdException w:name="Light List Accent 3" w:uiPriority="61"/>
+    <w:lsdException w:name="Light Grid Accent 3" w:uiPriority="62"/>
+    <w:lsdException w:name="Medium Shading 1 Accent 3" w:uiPriority="63"/>
+    <w:lsdException w:name="Medium Shading 2 Accent 3" w:uiPriority="64"/>
+    <w:lsdException w:name="Medium List 1 Accent 3" w:uiPriority="65"/>
+    <w:lsdException w:name="Medium List 2 Accent 3" w:uiPriority="66"/>
+    <w:lsdException w:name="Medium Grid 1 Accent 3" w:uiPriority="67"/>
+    <w:lsdException w:name="Medium Grid 2 Accent 3" w:uiPriority="68"/>
+    <w:lsdException w:name="Medium Grid 3 Accent 3" w:uiPriority="69"/>
+    <w:lsdException w:name="Dark List Accent 3" w:uiPriority="70"/>
+    <w:lsdException w:name="Colorful Shading Accent 3" w:uiPriority="71"/>
+    <w:lsdException w:name="Colorful List Accent 3" w:uiPriority="72"/>
+    <w:lsdException w:name="Colorful Grid Accent 3" w:uiPriority="73"/>
+    <w:lsdException w:name="Light Shading Accent 4" w:uiPriority="60"/>
+    <w:lsdException w:name="Light List Accent 4" w:uiPriority="61"/>
+    <w:lsdException w:name="Light Grid Accent 4" w:uiPriority="62"/>
+    <w:lsdException w:name="Medium Shading 1 Accent 4" w:uiPriority="63"/>
+    <w:lsdException w:name="Medium Shading 2 Accent 4" w:uiPriority="64"/>
+    <w:lsdException w:name="Medium List 1 Accent 4" w:uiPriority="65"/>
+    <w:lsdException w:name="Medium List 2 Accent 4" w:uiPriority="66"/>
+    <w:lsdException w:name="Medium Grid 1 Accent 4" w:uiPriority="67"/>
+    <w:lsdException w:name="Medium Grid 2 Accent 4" w:uiPriority="68"/>
+    <w:lsdException w:name="Medium Grid 3 Accent 4" w:uiPriority="69"/>
+    <w:lsdException w:name="Dark List Accent 4" w:uiPriority="70"/>
+    <w:lsdException w:name="Colorful Shading Accent 4" w:uiPriority="71"/>
+    <w:lsdException w:name="Colorful List Accent 4" w:uiPriority="72"/>
+    <w:lsdException w:name="Colorful Grid Accent 4" w:uiPriority="73"/>
+    <w:lsdException w:name="Light Shading Accent 5" w:uiPriority="60"/>
+    <w:lsdException w:name="Light List Accent 5" w:uiPriority="61"/>
+    <w:lsdException w:name="Light Grid Accent 5" w:uiPriority="62"/>
+    <w:lsdException w:name="Medium Shading 1 Accent 5" w:uiPriority="63"/>
+    <w:lsdException w:name="Medium Shading 2 Accent 5" w:uiPriority="64"/>
+    <w:lsdException w:name="Medium List 1 Accent 5" w:uiPriority="65"/>
+    <w:lsdException w:name="Medium List 2 Accent 5" w:uiPriority="66"/>
+    <w:lsdException w:name="Medium Grid 1 Accent 5" w:uiPriority="67"/>
+    <w:lsdException w:name="Medium Grid 2 Accent 5" w:uiPriority="68"/>
+    <w:lsdException w:name="Medium Grid 3 Accent 5" w:uiPriority="69"/>
+    <w:lsdException w:name="Dark List Accent 5" w:uiPriority="70"/>
+    <w:lsdException w:name="Colorful Shading Accent 5" w:uiPriority="71"/>
+    <w:lsdException w:name="Colorful List Accent 5" w:uiPriority="72"/>
+    <w:lsdException w:name="Colorful Grid Accent 5" w:uiPriority="73"/>
+    <w:lsdException w:name="Light Shading Accent 6" w:uiPriority="60"/>
+    <w:lsdException w:name="Light List Accent 6" w:uiPriority="61"/>
+    <w:lsdException w:name="Light Grid Accent 6" w:uiPriority="62"/>
+    <w:lsdException w:name="Medium Shading 1 Accent 6" w:uiPriority="63"/>
+    <w:lsdException w:name="Medium Shading 2 Accent 6" w:uiPriority="64"/>
+    <w:lsdException w:name="Medium List 1 Accent 6" w:uiPriority="65"/>
+    <w:lsdException w:name="Medium List 2 Accent 6" w:uiPriority="66"/>
+    <w:lsdException w:name="Medium Grid 1 Accent 6" w:uiPriority="67"/>
+    <w:lsdException w:name="Medium Grid 2 Accent 6" w:uiPriority="68"/>
+    <w:lsdException w:name="Medium Grid 3 Accent 6" w:uiPriority="69"/>
+    <w:lsdException w:name="Dark List Accent 6" w:uiPriority="70"/>
+    <w:lsdException w:name="Colorful Shading Accent 6" w:uiPriority="71"/>
+    <w:lsdException w:name="Colorful List Accent 6" w:uiPriority="72"/>
+    <w:lsdException w:name="Colorful Grid Accent 6" w:uiPriority="73"/>
+    <w:lsdException w:name="Subtle Emphasis" w:uiPriority="19" w:qFormat="1"/>
+    <w:lsdException w:name="Intense Emphasis" w:uiPriority="21" w:qFormat="1"/>
+    <w:lsdException w:name="Subtle Reference" w:uiPriority="31" w:qFormat="1"/>
+    <w:lsdException w:name="Intense Reference" w:uiPriority="32" w:qFormat="1"/>
+    <w:lsdException w:name="Book Title" w:uiPriority="33" w:qFormat="1"/>
+    <w:lsdException w:name="Bibliography" w:semiHidden="1" w:uiPriority="37" w:unhideWhenUsed="1"/>
+    <w:lsdException w:name="TOC Heading" w:semiHidden="1" w:uiPriority="39" w:unhideWhenUsed="1" w:qFormat="1"/>
+    <w:lsdException w:name="Plain Table 1" w:uiPriority="41"/>
+    <w:lsdException w:name="Plain Table 2" w:uiPriority="42"/>
+    <w:lsdException w:name="Plain Table 3" w:uiPriority="43"/>
+    <w:lsdException w:name="Plain Table 4" w:uiPriority="44"/>
+    <w:lsdException w:name="Plain Table 5" w:uiPriority="45"/>
+    <w:lsdException w:name="Grid Table Light" w:uiPriority="40"/>
+    <w:lsdException w:name="Grid Table 1 Light" w:uiPriority="46"/>
+    <w:lsdException w:name="Grid Table 2" w:uiPriority="47"/>
+    <w:lsdException w:name="Grid Table 3" w:uiPriority="48"/>
+    <w:lsdException w:name="Grid Table 4" w:uiPriority="49"/>
+    <w:lsdException w:name="Grid Table 5 Dark" w:uiPriority="50"/>
+    <w:lsdException w:name="Grid Table 6 Colorful" w:uiPriority="51"/>
+    <w:lsdException w:name="Grid Table 7 Colorful" w:uiPriority="52"/>
+    <w:lsdException w:name="Grid Table 1 Light Accent 1" w:uiPriority="46"/>
+    <w:lsdException w:name="Grid Table 2 Accent 1" w:uiPriority="47"/>
+    <w:lsdException w:name="Grid Table 3 Accent 1" w:uiPriority="48"/>
+    <w:lsdException w:name="Grid Table 4 Accent 1" w:uiPriority="49"/>
+    <w:lsdException w:name="Grid Table 5 Dark Accent 1" w:uiPriority="50"/>
+    <w:lsdException w:name="Grid Table 6 Colorful Accent 1" w:uiPriority="51"/>
+    <w:lsdException w:name="Grid Table 7 Colorful Accent 1" w:uiPriority="52"/>
+    <w:lsdException w:name="Grid Table 1 Light Accent 2" w:uiPriority="46"/>
+    <w:lsdException w:name="Grid Table 2 Accent 2" w:uiPriority="47"/>
+    <w:lsdException w:name="Grid Table 3 Accent 2" w:uiPriority="48"/>
+    <w:lsdException w:name="Grid Table 4 Accent 2" w:uiPriority="49"/>
+    <w:lsdException w:name="Grid Table 5 Dark Accent 2" w:uiPriority="50"/>
+    <w:lsdException w:name="Grid Table 6 Colorful Accent 2" w:uiPriority="51"/>
+    <w:lsdException w:name="Grid Table 7 Colorful Accent 2" w:uiPriority="52"/>
+    <w:lsdException w:name="Grid Table 1 Light Accent 3" w:uiPriority="46"/>
+    <w:lsdException w:name="Grid Table 2 Accent 3" w:uiPriority="47"/>
+    <w:lsdException w:name="Grid Table 3 Accent 3" w:uiPriority="48"/>
+    <w:lsdException w:name="Grid Table 4 Accent 3" w:uiPriority="49"/>
+    <w:lsdException w:name="Grid Table 5 Dark Accent 3" w:uiPriority="50"/>
+    <w:lsdException w:name="Grid Table 6 Colorful Accent 3" w:uiPriority="51"/>
+    <w:lsdException w:name="Grid Table 7 Colorful Accent 3" w:uiPriority="52"/>
+    <w:lsdException w:name="Grid Table 1 Light Accent 4" w:uiPriority="46"/>
+    <w:lsdException w:name="Grid Table 2 Accent 4" w:uiPriority="47"/>
+    <w:lsdException w:name="Grid Table 3 Accent 4" w:uiPriority="48"/>
+    <w:lsdException w:name="Grid Table 4 Accent 4" w:uiPriority="49"/>
+    <w:lsdException w:name="Grid Table 5 Dark Accent 4" w:uiPriority="50"/>
+    <w:lsdException w:name="Grid Table 6 Colorful Accent 4" w:uiPriority="51"/>
+    <w:lsdException w:name="Grid Table 7 Colorful Accent 4" w:uiPriority="52"/>
+    <w:lsdException w:name="Grid Table 1 Light Accent 5" w:uiPriority="46"/>
+    <w:lsdException w:name="Grid Table 2 Accent 5" w:uiPriority="47"/>
+    <w:lsdException w:name="Grid Table 3 Accent 5" w:uiPriority="48"/>
+    <w:lsdException w:name="Grid Table 4 Accent 5" w:uiPriority="49"/>
+    <w:lsdException w:name="Grid Table 5 Dark Accent 5" w:uiPriority="50"/>
+    <w:lsdException w:name="Grid Table 6 Colorful Accent 5" w:uiPriority="51"/>
+    <w:lsdException w:name="Grid Table 7 Colorful Accent 5" w:uiPriority="52"/>
+    <w:lsdException w:name="Grid Table 1 Light Accent 6" w:uiPriority="46"/>
+    <w:lsdException w:name="Grid Table 2 Accent 6" w:uiPriority="47"/>
+    <w:lsdException w:name="Grid Table 3 Accent 6" w:uiPriority="48"/>
+    <w:lsdException w:name="Grid Table 4 Accent 6" w:uiPriority="49"/>
+    <w:lsdException w:name="Grid Table 5 Dark Accent 6" w:uiPriority="50"/>
+    <w:lsdException w:name="Grid Table 6 Colorful Accent 6" w:uiPriority="51"/>
+    <w:lsdException w:name="Grid Table 7 Colorful Accent 6" w:uiPriority="52"/>
+    <w:lsdException w:name="List Table 1 Light" w:uiPriority="46"/>
+    <w:lsdException w:name="List Table 2" w:uiPriority="47"/>
+    <w:lsdException w:name="List Table 3" w:uiPriority="48"/>
+    <w:lsdException w:name="List Table 4" w:uiPriority="49"/>
+    <w:lsdException w:name="List Table 5 Dark" w:uiPriority="50"/>
+    <w:lsdException w:name="List Table 6 Colorful" w:uiPriority="51"/>
+    <w:lsdException w:name="List Table 7 Colorful" w:uiPriority="52"/>
+    <w:lsdException w:name="List Table 1 Light Accent 1" w:uiPriority="46"/>
+    <w:lsdException w:name="List Table 2 Accent 1" w:uiPriority="47"/>
+    <w:lsdException w:name="List Table 3 Accent 1" w:uiPriority="48"/>
+    <w:lsdException w:name="List Table 4 Accent 1" w:uiPriority="49"/>
+    <w:lsdException w:name="List Table 5 Dark Accent 1" w:uiPriority="50"/>
+    <w:lsdException w:name="List Table 6 Colorful Accent 1" w:uiPriority="51"/>
+    <w:lsdException w:name="List Table 7 Colorful Accent 1" w:uiPriority="52"/>
+    <w:lsdException w:name="List Table 1 Light Accent 2" w:uiPriority="46"/>
+    <w:lsdException w:name="List Table 2 Accent 2" w:uiPriority="47"/>
+    <w:lsdException w:name="List Table 3 Accent 2" w:uiPriority="48"/>
+    <w:lsdException w:name="List Table 4 Accent 2" w:uiPriority="49"/>
+    <w:lsdException w:name="List Table 5 Dark Accent 2" w:uiPriority="50"/>
+    <w:lsdException w:name="List Table 6 Colorful Accent 2" w:uiPriority="51"/>
+    <w:lsdException w:name="List Table 7 Colorful Accent 2" w:uiPriority="52"/>
+    <w:lsdException w:name="List Table 1 Light Accent 3" w:uiPriority="46"/>
+    <w:lsdException w:name="List Table 2 Accent 3" w:uiPriority="47"/>
+    <w:lsdException w:name="List Table 3 Accent 3" w:uiPriority="48"/>
+    <w:lsdException w:name="List Table 4 Accent 3" w:uiPriority="49"/>
+    <w:lsdException w:name="List Table 5 Dark Accent 3" w:uiPriority="50"/>
+    <w:lsdException w:name="List Table 6 Colorful Accent 3" w:uiPriority="51"/>
+    <w:lsdException w:name="List Table 7 Colorful Accent 3" w:uiPriority="52"/>
+    <w:lsdException w:name="List Table 1 Light Accent 4" w:uiPriority="46"/>
+    <w:lsdException w:name="List Table 2 Accent 4" w:uiPriority="47"/>
+    <w:lsdException w:name="List Table 3 Accent 4" w:uiPriority="48"/>
+    <w:lsdException w:name="List Table 4 Accent 4" w:uiPriority="49"/>
+    <w:lsdException w:name="List Table 5 Dark Accent 4" w:uiPriority="50"/>
+    <w:lsdException w:name="List Table 6 Colorful Accent 4" w:uiPriority="51"/>
+    <w:lsdException w:name="List Table 7 Colorful Accent 4" w:uiPriority="52"/>
+    <w:lsdException w:name="List Table 1 Light Accent 5" w:uiPriority="46"/>
+    <w:lsdException w:name="List Table 2 Accent 5" w:uiPriority="47"/>
+    <w:lsdException w:name="List Table 3 Accent 5" w:uiPriority="48"/>
+    <w:lsdException w:name="List Table 4 Accent 5" w:uiPriority="49"/>
+    <w:lsdException w:name="List Table 5 Dark Accent 5" w:uiPriority="50"/>
+    <w:lsdException w:name="List Table 6 Colorful Accent 5" w:uiPriority="51"/>
+    <w:lsdException w:name="List Table 7 Colorful Accent 5" w:uiPriority="52"/>
+    <w:lsdException w:name="List Table 1 Light Accent 6" w:uiPriority="46"/>
+    <w:lsdException w:name="List Table 2 Accent 6" w:uiPriority="47"/>
+    <w:lsdException w:name="List Table 3 Accent 6" w:uiPriority="48"/>
+    <w:lsdException w:name="List Table 4 Accent 6" w:uiPriority="49"/>
+    <w:lsdException w:name="List Table 5 Dark Accent 6" w:uiPriority="50"/>
+    <w:lsdException w:name="List Table 6 Colorful Accent 6" w:uiPriority="51"/>
+    <w:lsdException w:name="List Table 7 Colorful Accent 6" w:uiPriority="52"/>
   </w:latentStyles>
   <w:style w:type="paragraph" w:default="1" w:styleId="a">
     <w:name w:val="Normal"/>
@@ -8241,7 +8504,7 @@
     <w:rPr>
       <w:sz w:val="22"/>
       <w:szCs w:val="22"/>
-      <w:lang w:val="ru-RU" w:eastAsia="en-US"/>
+      <w:lang w:eastAsia="en-US"/>
     </w:rPr>
   </w:style>
   <w:style w:type="paragraph" w:styleId="1">
@@ -8293,7 +8556,6 @@
   <w:style w:type="character" w:default="1" w:styleId="a0">
     <w:name w:val="Default Paragraph Font"/>
     <w:uiPriority w:val="1"/>
-    <w:semiHidden/>
     <w:unhideWhenUsed/>
   </w:style>
   <w:style w:type="table" w:default="1" w:styleId="a1">
@@ -8443,196 +8705,6 @@
       <w:szCs w:val="24"/>
       <w:lang w:val="uk-UA" w:eastAsia="ru-RU"/>
     </w:rPr>
-  </w:style>
-</w:styles>
-</file>
-
-<file path=word/stylesWithEffects.xml><?xml version="1.0" encoding="utf-8"?>
-<w:styles xmlns:wpc="http://schemas.microsoft.com/office/word/2010/wordprocessingCanvas" xmlns:mc="http://schemas.openxmlformats.org/markup-compatibility/2006" xmlns:o="urn:schemas-microsoft-com:office:office" xmlns:r="http://schemas.openxmlformats.org/officeDocument/2006/relationships" xmlns:m="http://schemas.openxmlformats.org/officeDocument/2006/math" xmlns:v="urn:schemas-microsoft-com:vml" xmlns:wp14="http://schemas.microsoft.com/office/word/2010/wordprocessingDrawing" xmlns:wp="http://schemas.openxmlformats.org/drawingml/2006/wordprocessingDrawing" xmlns:w10="urn:schemas-microsoft-com:office:word" xmlns:w="http://schemas.openxmlformats.org/wordprocessingml/2006/main" xmlns:w14="http://schemas.microsoft.com/office/word/2010/wordml" xmlns:wpg="http://schemas.microsoft.com/office/word/2010/wordprocessingGroup" xmlns:wpi="http://schemas.microsoft.com/office/word/2010/wordprocessingInk" xmlns:wne="http://schemas.microsoft.com/office/word/2006/wordml" xmlns:wps="http://schemas.microsoft.com/office/word/2010/wordprocessingShape" mc:Ignorable="w14 wp14">
-  <w:docDefaults>
-    <w:rPrDefault>
-      <w:rPr>
-        <w:rFonts w:asciiTheme="minorHAnsi" w:eastAsiaTheme="minorEastAsia" w:hAnsiTheme="minorHAnsi" w:cstheme="minorBidi"/>
-        <w:sz w:val="22"/>
-        <w:szCs w:val="22"/>
-        <w:lang w:val="ru-RU" w:eastAsia="ru-RU" w:bidi="ar-SA"/>
-      </w:rPr>
-    </w:rPrDefault>
-    <w:pPrDefault>
-      <w:pPr>
-        <w:spacing w:after="200" w:line="276" w:lineRule="auto"/>
-      </w:pPr>
-    </w:pPrDefault>
-  </w:docDefaults>
-  <w:latentStyles w:defLockedState="0" w:defUIPriority="99" w:defSemiHidden="1" w:defUnhideWhenUsed="1" w:defQFormat="0" w:count="267">
-    <w:lsdException w:name="Normal" w:semiHidden="0" w:uiPriority="0" w:unhideWhenUsed="0" w:qFormat="1"/>
-    <w:lsdException w:name="heading 1" w:semiHidden="0" w:uiPriority="9" w:unhideWhenUsed="0" w:qFormat="1"/>
-    <w:lsdException w:name="heading 2" w:uiPriority="9" w:qFormat="1"/>
-    <w:lsdException w:name="heading 3" w:uiPriority="9" w:qFormat="1"/>
-    <w:lsdException w:name="heading 4" w:uiPriority="9" w:qFormat="1"/>
-    <w:lsdException w:name="heading 5" w:uiPriority="9" w:qFormat="1"/>
-    <w:lsdException w:name="heading 6" w:uiPriority="9" w:qFormat="1"/>
-    <w:lsdException w:name="heading 7" w:uiPriority="9" w:qFormat="1"/>
-    <w:lsdException w:name="heading 8" w:uiPriority="9" w:qFormat="1"/>
-    <w:lsdException w:name="heading 9" w:uiPriority="9" w:qFormat="1"/>
-    <w:lsdException w:name="toc 1" w:uiPriority="39"/>
-    <w:lsdException w:name="toc 2" w:uiPriority="39"/>
-    <w:lsdException w:name="toc 3" w:uiPriority="39"/>
-    <w:lsdException w:name="toc 4" w:uiPriority="39"/>
-    <w:lsdException w:name="toc 5" w:uiPriority="39"/>
-    <w:lsdException w:name="toc 6" w:uiPriority="39"/>
-    <w:lsdException w:name="toc 7" w:uiPriority="39"/>
-    <w:lsdException w:name="toc 8" w:uiPriority="39"/>
-    <w:lsdException w:name="toc 9" w:uiPriority="39"/>
-    <w:lsdException w:name="caption" w:uiPriority="35" w:qFormat="1"/>
-    <w:lsdException w:name="Title" w:semiHidden="0" w:uiPriority="10" w:unhideWhenUsed="0" w:qFormat="1"/>
-    <w:lsdException w:name="Default Paragraph Font" w:uiPriority="1"/>
-    <w:lsdException w:name="Subtitle" w:semiHidden="0" w:uiPriority="11" w:unhideWhenUsed="0" w:qFormat="1"/>
-    <w:lsdException w:name="Strong" w:semiHidden="0" w:uiPriority="22" w:unhideWhenUsed="0" w:qFormat="1"/>
-    <w:lsdException w:name="Emphasis" w:semiHidden="0" w:uiPriority="20" w:unhideWhenUsed="0" w:qFormat="1"/>
-    <w:lsdException w:name="Table Grid" w:semiHidden="0" w:uiPriority="59" w:unhideWhenUsed="0"/>
-    <w:lsdException w:name="Placeholder Text" w:unhideWhenUsed="0"/>
-    <w:lsdException w:name="No Spacing" w:semiHidden="0" w:uiPriority="1" w:unhideWhenUsed="0" w:qFormat="1"/>
-    <w:lsdException w:name="Light Shading" w:semiHidden="0" w:uiPriority="60" w:unhideWhenUsed="0"/>
-    <w:lsdException w:name="Light List" w:semiHidden="0" w:uiPriority="61" w:unhideWhenUsed="0"/>
-    <w:lsdException w:name="Light Grid" w:semiHidden="0" w:uiPriority="62" w:unhideWhenUsed="0"/>
-    <w:lsdException w:name="Medium Shading 1" w:semiHidden="0" w:uiPriority="63" w:unhideWhenUsed="0"/>
-    <w:lsdException w:name="Medium Shading 2" w:semiHidden="0" w:uiPriority="64" w:unhideWhenUsed="0"/>
-    <w:lsdException w:name="Medium List 1" w:semiHidden="0" w:uiPriority="65" w:unhideWhenUsed="0"/>
-    <w:lsdException w:name="Medium List 2" w:semiHidden="0" w:uiPriority="66" w:unhideWhenUsed="0"/>
-    <w:lsdException w:name="Medium Grid 1" w:semiHidden="0" w:uiPriority="67" w:unhideWhenUsed="0"/>
-    <w:lsdException w:name="Medium Grid 2" w:semiHidden="0" w:uiPriority="68" w:unhideWhenUsed="0"/>
-    <w:lsdException w:name="Medium Grid 3" w:semiHidden="0" w:uiPriority="69" w:unhideWhenUsed="0"/>
-    <w:lsdException w:name="Dark List" w:semiHidden="0" w:uiPriority="70" w:unhideWhenUsed="0"/>
-    <w:lsdException w:name="Colorful Shading" w:semiHidden="0" w:uiPriority="71" w:unhideWhenUsed="0"/>
-    <w:lsdException w:name="Colorful List" w:semiHidden="0" w:uiPriority="72" w:unhideWhenUsed="0"/>
-    <w:lsdException w:name="Colorful Grid" w:semiHidden="0" w:uiPriority="73" w:unhideWhenUsed="0"/>
-    <w:lsdException w:name="Light Shading Accent 1" w:semiHidden="0" w:uiPriority="60" w:unhideWhenUsed="0"/>
-    <w:lsdException w:name="Light List Accent 1" w:semiHidden="0" w:uiPriority="61" w:unhideWhenUsed="0"/>
-    <w:lsdException w:name="Light Grid Accent 1" w:semiHidden="0" w:uiPriority="62" w:unhideWhenUsed="0"/>
-    <w:lsdException w:name="Medium Shading 1 Accent 1" w:semiHidden="0" w:uiPriority="63" w:unhideWhenUsed="0"/>
-    <w:lsdException w:name="Medium Shading 2 Accent 1" w:semiHidden="0" w:uiPriority="64" w:unhideWhenUsed="0"/>
-    <w:lsdException w:name="Medium List 1 Accent 1" w:semiHidden="0" w:uiPriority="65" w:unhideWhenUsed="0"/>
-    <w:lsdException w:name="Revision" w:unhideWhenUsed="0"/>
-    <w:lsdException w:name="List Paragraph" w:semiHidden="0" w:uiPriority="34" w:unhideWhenUsed="0" w:qFormat="1"/>
-    <w:lsdException w:name="Quote" w:semiHidden="0" w:uiPriority="29" w:unhideWhenUsed="0" w:qFormat="1"/>
-    <w:lsdException w:name="Intense Quote" w:semiHidden="0" w:uiPriority="30" w:unhideWhenUsed="0" w:qFormat="1"/>
-    <w:lsdException w:name="Medium List 2 Accent 1" w:semiHidden="0" w:uiPriority="66" w:unhideWhenUsed="0"/>
-    <w:lsdException w:name="Medium Grid 1 Accent 1" w:semiHidden="0" w:uiPriority="67" w:unhideWhenUsed="0"/>
-    <w:lsdException w:name="Medium Grid 2 Accent 1" w:semiHidden="0" w:uiPriority="68" w:unhideWhenUsed="0"/>
-    <w:lsdException w:name="Medium Grid 3 Accent 1" w:semiHidden="0" w:uiPriority="69" w:unhideWhenUsed="0"/>
-    <w:lsdException w:name="Dark List Accent 1" w:semiHidden="0" w:uiPriority="70" w:unhideWhenUsed="0"/>
-    <w:lsdException w:name="Colorful Shading Accent 1" w:semiHidden="0" w:uiPriority="71" w:unhideWhenUsed="0"/>
-    <w:lsdException w:name="Colorful List Accent 1" w:semiHidden="0" w:uiPriority="72" w:unhideWhenUsed="0"/>
-    <w:lsdException w:name="Colorful Grid Accent 1" w:semiHidden="0" w:uiPriority="73" w:unhideWhenUsed="0"/>
-    <w:lsdException w:name="Light Shading Accent 2" w:semiHidden="0" w:uiPriority="60" w:unhideWhenUsed="0"/>
-    <w:lsdException w:name="Light List Accent 2" w:semiHidden="0" w:uiPriority="61" w:unhideWhenUsed="0"/>
-    <w:lsdException w:name="Light Grid Accent 2" w:semiHidden="0" w:uiPriority="62" w:unhideWhenUsed="0"/>
-    <w:lsdException w:name="Medium Shading 1 Accent 2" w:semiHidden="0" w:uiPriority="63" w:unhideWhenUsed="0"/>
-    <w:lsdException w:name="Medium Shading 2 Accent 2" w:semiHidden="0" w:uiPriority="64" w:unhideWhenUsed="0"/>
-    <w:lsdException w:name="Medium List 1 Accent 2" w:semiHidden="0" w:uiPriority="65" w:unhideWhenUsed="0"/>
-    <w:lsdException w:name="Medium List 2 Accent 2" w:semiHidden="0" w:uiPriority="66" w:unhideWhenUsed="0"/>
-    <w:lsdException w:name="Medium Grid 1 Accent 2" w:semiHidden="0" w:uiPriority="67" w:unhideWhenUsed="0"/>
-    <w:lsdException w:name="Medium Grid 2 Accent 2" w:semiHidden="0" w:uiPriority="68" w:unhideWhenUsed="0"/>
-    <w:lsdException w:name="Medium Grid 3 Accent 2" w:semiHidden="0" w:uiPriority="69" w:unhideWhenUsed="0"/>
-    <w:lsdException w:name="Dark List Accent 2" w:semiHidden="0" w:uiPriority="70" w:unhideWhenUsed="0"/>
-    <w:lsdException w:name="Colorful Shading Accent 2" w:semiHidden="0" w:uiPriority="71" w:unhideWhenUsed="0"/>
-    <w:lsdException w:name="Colorful List Accent 2" w:semiHidden="0" w:uiPriority="72" w:unhideWhenUsed="0"/>
-    <w:lsdException w:name="Colorful Grid Accent 2" w:semiHidden="0" w:uiPriority="73" w:unhideWhenUsed="0"/>
-    <w:lsdException w:name="Light Shading Accent 3" w:semiHidden="0" w:uiPriority="60" w:unhideWhenUsed="0"/>
-    <w:lsdException w:name="Light List Accent 3" w:semiHidden="0" w:uiPriority="61" w:unhideWhenUsed="0"/>
-    <w:lsdException w:name="Light Grid Accent 3" w:semiHidden="0" w:uiPriority="62" w:unhideWhenUsed="0"/>
-    <w:lsdException w:name="Medium Shading 1 Accent 3" w:semiHidden="0" w:uiPriority="63" w:unhideWhenUsed="0"/>
-    <w:lsdException w:name="Medium Shading 2 Accent 3" w:semiHidden="0" w:uiPriority="64" w:unhideWhenUsed="0"/>
-    <w:lsdException w:name="Medium List 1 Accent 3" w:semiHidden="0" w:uiPriority="65" w:unhideWhenUsed="0"/>
-    <w:lsdException w:name="Medium List 2 Accent 3" w:semiHidden="0" w:uiPriority="66" w:unhideWhenUsed="0"/>
-    <w:lsdException w:name="Medium Grid 1 Accent 3" w:semiHidden="0" w:uiPriority="67" w:unhideWhenUsed="0"/>
-    <w:lsdException w:name="Medium Grid 2 Accent 3" w:semiHidden="0" w:uiPriority="68" w:unhideWhenUsed="0"/>
-    <w:lsdException w:name="Medium Grid 3 Accent 3" w:semiHidden="0" w:uiPriority="69" w:unhideWhenUsed="0"/>
-    <w:lsdException w:name="Dark List Accent 3" w:semiHidden="0" w:uiPriority="70" w:unhideWhenUsed="0"/>
-    <w:lsdException w:name="Colorful Shading Accent 3" w:semiHidden="0" w:uiPriority="71" w:unhideWhenUsed="0"/>
-    <w:lsdException w:name="Colorful List Accent 3" w:semiHidden="0" w:uiPriority="72" w:unhideWhenUsed="0"/>
-    <w:lsdException w:name="Colorful Grid Accent 3" w:semiHidden="0" w:uiPriority="73" w:unhideWhenUsed="0"/>
-    <w:lsdException w:name="Light Shading Accent 4" w:semiHidden="0" w:uiPriority="60" w:unhideWhenUsed="0"/>
-    <w:lsdException w:name="Light List Accent 4" w:semiHidden="0" w:uiPriority="61" w:unhideWhenUsed="0"/>
-    <w:lsdException w:name="Light Grid Accent 4" w:semiHidden="0" w:uiPriority="62" w:unhideWhenUsed="0"/>
-    <w:lsdException w:name="Medium Shading 1 Accent 4" w:semiHidden="0" w:uiPriority="63" w:unhideWhenUsed="0"/>
-    <w:lsdException w:name="Medium Shading 2 Accent 4" w:semiHidden="0" w:uiPriority="64" w:unhideWhenUsed="0"/>
-    <w:lsdException w:name="Medium List 1 Accent 4" w:semiHidden="0" w:uiPriority="65" w:unhideWhenUsed="0"/>
-    <w:lsdException w:name="Medium List 2 Accent 4" w:semiHidden="0" w:uiPriority="66" w:unhideWhenUsed="0"/>
-    <w:lsdException w:name="Medium Grid 1 Accent 4" w:semiHidden="0" w:uiPriority="67" w:unhideWhenUsed="0"/>
-    <w:lsdException w:name="Medium Grid 2 Accent 4" w:semiHidden="0" w:uiPriority="68" w:unhideWhenUsed="0"/>
-    <w:lsdException w:name="Medium Grid 3 Accent 4" w:semiHidden="0" w:uiPriority="69" w:unhideWhenUsed="0"/>
-    <w:lsdException w:name="Dark List Accent 4" w:semiHidden="0" w:uiPriority="70" w:unhideWhenUsed="0"/>
-    <w:lsdException w:name="Colorful Shading Accent 4" w:semiHidden="0" w:uiPriority="71" w:unhideWhenUsed="0"/>
-    <w:lsdException w:name="Colorful List Accent 4" w:semiHidden="0" w:uiPriority="72" w:unhideWhenUsed="0"/>
-    <w:lsdException w:name="Colorful Grid Accent 4" w:semiHidden="0" w:uiPriority="73" w:unhideWhenUsed="0"/>
-    <w:lsdException w:name="Light Shading Accent 5" w:semiHidden="0" w:uiPriority="60" w:unhideWhenUsed="0"/>
-    <w:lsdException w:name="Light List Accent 5" w:semiHidden="0" w:uiPriority="61" w:unhideWhenUsed="0"/>
-    <w:lsdException w:name="Light Grid Accent 5" w:semiHidden="0" w:uiPriority="62" w:unhideWhenUsed="0"/>
-    <w:lsdException w:name="Medium Shading 1 Accent 5" w:semiHidden="0" w:uiPriority="63" w:unhideWhenUsed="0"/>
-    <w:lsdException w:name="Medium Shading 2 Accent 5" w:semiHidden="0" w:uiPriority="64" w:unhideWhenUsed="0"/>
-    <w:lsdException w:name="Medium List 1 Accent 5" w:semiHidden="0" w:uiPriority="65" w:unhideWhenUsed="0"/>
-    <w:lsdException w:name="Medium List 2 Accent 5" w:semiHidden="0" w:uiPriority="66" w:unhideWhenUsed="0"/>
-    <w:lsdException w:name="Medium Grid 1 Accent 5" w:semiHidden="0" w:uiPriority="67" w:unhideWhenUsed="0"/>
-    <w:lsdException w:name="Medium Grid 2 Accent 5" w:semiHidden="0" w:uiPriority="68" w:unhideWhenUsed="0"/>
-    <w:lsdException w:name="Medium Grid 3 Accent 5" w:semiHidden="0" w:uiPriority="69" w:unhideWhenUsed="0"/>
-    <w:lsdException w:name="Dark List Accent 5" w:semiHidden="0" w:uiPriority="70" w:unhideWhenUsed="0"/>
-    <w:lsdException w:name="Colorful Shading Accent 5" w:semiHidden="0" w:uiPriority="71" w:unhideWhenUsed="0"/>
-    <w:lsdException w:name="Colorful List Accent 5" w:semiHidden="0" w:uiPriority="72" w:unhideWhenUsed="0"/>
-    <w:lsdException w:name="Colorful Grid Accent 5" w:semiHidden="0" w:uiPriority="73" w:unhideWhenUsed="0"/>
-    <w:lsdException w:name="Light Shading Accent 6" w:semiHidden="0" w:uiPriority="60" w:unhideWhenUsed="0"/>
-    <w:lsdException w:name="Light List Accent 6" w:semiHidden="0" w:uiPriority="61" w:unhideWhenUsed="0"/>
-    <w:lsdException w:name="Light Grid Accent 6" w:semiHidden="0" w:uiPriority="62" w:unhideWhenUsed="0"/>
-    <w:lsdException w:name="Medium Shading 1 Accent 6" w:semiHidden="0" w:uiPriority="63" w:unhideWhenUsed="0"/>
-    <w:lsdException w:name="Medium Shading 2 Accent 6" w:semiHidden="0" w:uiPriority="64" w:unhideWhenUsed="0"/>
-    <w:lsdException w:name="Medium List 1 Accent 6" w:semiHidden="0" w:uiPriority="65" w:unhideWhenUsed="0"/>
-    <w:lsdException w:name="Medium List 2 Accent 6" w:semiHidden="0" w:uiPriority="66" w:unhideWhenUsed="0"/>
-    <w:lsdException w:name="Medium Grid 1 Accent 6" w:semiHidden="0" w:uiPriority="67" w:unhideWhenUsed="0"/>
-    <w:lsdException w:name="Medium Grid 2 Accent 6" w:semiHidden="0" w:uiPriority="68" w:unhideWhenUsed="0"/>
-    <w:lsdException w:name="Medium Grid 3 Accent 6" w:semiHidden="0" w:uiPriority="69" w:unhideWhenUsed="0"/>
-    <w:lsdException w:name="Dark List Accent 6" w:semiHidden="0" w:uiPriority="70" w:unhideWhenUsed="0"/>
-    <w:lsdException w:name="Colorful Shading Accent 6" w:semiHidden="0" w:uiPriority="71" w:unhideWhenUsed="0"/>
-    <w:lsdException w:name="Colorful List Accent 6" w:semiHidden="0" w:uiPriority="72" w:unhideWhenUsed="0"/>
-    <w:lsdException w:name="Colorful Grid Accent 6" w:semiHidden="0" w:uiPriority="73" w:unhideWhenUsed="0"/>
-    <w:lsdException w:name="Subtle Emphasis" w:semiHidden="0" w:uiPriority="19" w:unhideWhenUsed="0" w:qFormat="1"/>
-    <w:lsdException w:name="Intense Emphasis" w:semiHidden="0" w:uiPriority="21" w:unhideWhenUsed="0" w:qFormat="1"/>
-    <w:lsdException w:name="Subtle Reference" w:semiHidden="0" w:uiPriority="31" w:unhideWhenUsed="0" w:qFormat="1"/>
-    <w:lsdException w:name="Intense Reference" w:semiHidden="0" w:uiPriority="32" w:unhideWhenUsed="0" w:qFormat="1"/>
-    <w:lsdException w:name="Book Title" w:semiHidden="0" w:uiPriority="33" w:unhideWhenUsed="0" w:qFormat="1"/>
-    <w:lsdException w:name="Bibliography" w:uiPriority="37"/>
-    <w:lsdException w:name="TOC Heading" w:uiPriority="39" w:qFormat="1"/>
-  </w:latentStyles>
-  <w:style w:type="paragraph" w:default="1" w:styleId="a">
-    <w:name w:val="Normal"/>
-    <w:qFormat/>
-  </w:style>
-  <w:style w:type="character" w:default="1" w:styleId="a0">
-    <w:name w:val="Default Paragraph Font"/>
-    <w:uiPriority w:val="1"/>
-    <w:semiHidden/>
-    <w:unhideWhenUsed/>
-  </w:style>
-  <w:style w:type="table" w:default="1" w:styleId="a1">
-    <w:name w:val="Normal Table"/>
-    <w:uiPriority w:val="99"/>
-    <w:semiHidden/>
-    <w:unhideWhenUsed/>
-    <w:tblPr>
-      <w:tblInd w:w="0" w:type="dxa"/>
-      <w:tblCellMar>
-        <w:top w:w="0" w:type="dxa"/>
-        <w:left w:w="108" w:type="dxa"/>
-        <w:bottom w:w="0" w:type="dxa"/>
-        <w:right w:w="108" w:type="dxa"/>
-      </w:tblCellMar>
-    </w:tblPr>
-  </w:style>
-  <w:style w:type="numbering" w:default="1" w:styleId="a2">
-    <w:name w:val="No List"/>
-    <w:uiPriority w:val="99"/>
-    <w:semiHidden/>
-    <w:unhideWhenUsed/>
   </w:style>
 </w:styles>
 </file>

</xml_diff>